<commit_message>
started doing coordinate system transformations in "Writing that may not fit.docx"
</commit_message>
<xml_diff>
--- a/Writing that may not fit.docx
+++ b/Writing that may not fit.docx
@@ -3,184 +3,1824 @@
 <w:document xmlns:wpc="http://schemas.microsoft.com/office/word/2010/wordprocessingCanvas" xmlns:mc="http://schemas.openxmlformats.org/markup-compatibility/2006" xmlns:o="urn:schemas-microsoft-com:office:office" xmlns:r="http://schemas.openxmlformats.org/officeDocument/2006/relationships" xmlns:m="http://schemas.openxmlformats.org/officeDocument/2006/math" xmlns:v="urn:schemas-microsoft-com:vml" xmlns:wp14="http://schemas.microsoft.com/office/word/2010/wordprocessingDrawing" xmlns:wp="http://schemas.openxmlformats.org/drawingml/2006/wordprocessingDrawing" xmlns:w10="urn:schemas-microsoft-com:office:word" xmlns:w="http://schemas.openxmlformats.org/wordprocessingml/2006/main" xmlns:w14="http://schemas.microsoft.com/office/word/2010/wordml" xmlns:wpg="http://schemas.microsoft.com/office/word/2010/wordprocessingGroup" xmlns:wpi="http://schemas.microsoft.com/office/word/2010/wordprocessingInk" xmlns:wne="http://schemas.microsoft.com/office/word/2006/wordml" xmlns:wps="http://schemas.microsoft.com/office/word/2010/wordprocessingShape" mc:Ignorable="w14 wp14">
   <w:body>
     <w:p>
+      <w:r>
+        <w:t xml:space="preserve">Alt </w:t>
+      </w:r>
       <w:proofErr w:type="spellStart"/>
-      <w:r>
-        <w:t>Gudgel</w:t>
+      <w:proofErr w:type="gramStart"/>
+      <w:r>
+        <w:t>Az</w:t>
       </w:r>
       <w:proofErr w:type="spellEnd"/>
-      <w:r>
-        <w:t xml:space="preserve"> Results – </w:t>
+      <w:proofErr w:type="gramEnd"/>
+      <w:r>
+        <w:t xml:space="preserve"> from Right Ascension and Declination.</w:t>
       </w:r>
     </w:p>
     <w:p>
       <w:r>
-        <w:t xml:space="preserve">Mr. </w:t>
+        <w:t>Right ascension (RA) and d</w:t>
+      </w:r>
+      <w:r>
+        <w:t>eclination (Dec) is a</w:t>
+      </w:r>
+      <w:r>
+        <w:t>n Earth centered</w:t>
+      </w:r>
+      <w:r>
+        <w:t xml:space="preserve"> celestial coordinate system which is independent of the </w:t>
+      </w:r>
+      <w:r>
+        <w:t xml:space="preserve">viewer’s current time and location. </w:t>
+      </w:r>
+      <w:r>
+        <w:t xml:space="preserve">The declination of a celestial object is the angle between two lines, one from the center of the Earth to the equator and the other from the center of the Earth to the object. </w:t>
+      </w:r>
+      <w:r>
+        <w:t xml:space="preserve">Right ascension is analogous to longitude. It is measured from the vernal equinox–the point in the sky where the sun crosses the celestial equator from South to North–and increases </w:t>
+      </w:r>
+      <w:r>
+        <w:t>eastward (Foundation of Celestial Mechanics, Collins)</w:t>
+      </w:r>
+      <w:r>
+        <w:t xml:space="preserve">. </w:t>
+      </w:r>
+      <w:r>
+        <w:t xml:space="preserve">RA/Dec is important because it is the most common method of listing the coordinates of celestial objects. </w:t>
+      </w:r>
+      <w:r>
+        <w:t xml:space="preserve">Converting </w:t>
+      </w:r>
+      <w:r>
+        <w:t xml:space="preserve">these coordinates </w:t>
+      </w:r>
+      <w:r>
+        <w:t>to Alt/</w:t>
       </w:r>
       <w:proofErr w:type="spellStart"/>
       <w:r>
-        <w:t>Gudgel</w:t>
+        <w:t>Az</w:t>
       </w:r>
       <w:proofErr w:type="spellEnd"/>
       <w:r>
-        <w:t xml:space="preserve"> had three primary factors he tested: slew rate, repeatability, and point rotation. </w:t>
+        <w:t xml:space="preserve"> </w:t>
+      </w:r>
+      <w:r>
+        <w:t>is necessary for them to be useful to an observer.</w:t>
+      </w:r>
+      <w:r>
+        <w:br/>
       </w:r>
     </w:p>
     <w:p>
       <w:r>
-        <w:t xml:space="preserve">Slew rate – </w:t>
+        <w:t>The information required to convert from RA/Dec to Alt/</w:t>
+      </w:r>
+      <w:proofErr w:type="spellStart"/>
+      <w:r>
+        <w:t>Az</w:t>
+      </w:r>
+      <w:proofErr w:type="spellEnd"/>
+      <w:r>
+        <w:t xml:space="preserve"> is: right ascension and declination of the object, latitude and longitude of the observer, </w:t>
+      </w:r>
+      <w:r>
+        <w:t>and the time and date of observation.</w:t>
       </w:r>
     </w:p>
     <w:p>
       <w:r>
-        <w:t xml:space="preserve">Mr. </w:t>
-      </w:r>
-      <w:proofErr w:type="spellStart"/>
-      <w:r>
-        <w:t>Gudgel’s</w:t>
-      </w:r>
-      <w:proofErr w:type="spellEnd"/>
-      <w:r>
-        <w:t xml:space="preserve"> system was built around positioning only and did not include the ability </w:t>
-      </w:r>
-      <w:r>
-        <w:t xml:space="preserve">to </w:t>
-      </w:r>
-      <w:r>
-        <w:t>control slew rate. Only when changing motor supply voltage did his slew rate change.</w:t>
-      </w:r>
-      <w:r>
-        <w:t xml:space="preserve"> Although his motors were rated for 24V, he tested for the slew rate at 15V. At this voltage his slew rate was ~0.70 degrees / second which (Did or did not meet his requirements)</w:t>
+        <w:t xml:space="preserve">The first step </w:t>
+      </w:r>
+      <w:r>
+        <w:t xml:space="preserve">is to </w:t>
+      </w:r>
+      <w:r>
+        <w:t>find</w:t>
+      </w:r>
+      <w:r>
+        <w:t xml:space="preserve"> </w:t>
+      </w:r>
+      <w:r>
+        <w:t>the decimal number of days elapsed from the fundamental epoch of the RA/Dec coordinates used</w:t>
+      </w:r>
+      <w:r>
+        <w:t>, usually J2000</w:t>
+      </w:r>
+      <w:r>
+        <w:t>.</w:t>
+      </w:r>
+      <w:r>
+        <w:t xml:space="preserve"> </w:t>
+      </w:r>
+      <w:r>
+        <w:t>The process is:</w:t>
       </w:r>
     </w:p>
     <w:p>
-      <w:r>
-        <w:t>Repeatability –</w:t>
+      <w:pPr>
+        <w:pStyle w:val="ListParagraph"/>
+        <w:numPr>
+          <w:ilvl w:val="0"/>
+          <w:numId w:val="1"/>
+        </w:numPr>
+      </w:pPr>
+      <w:r>
+        <w:t>find</w:t>
+      </w:r>
+      <w:r>
+        <w:t xml:space="preserve"> </w:t>
+      </w:r>
+      <w:r>
+        <w:t>the observation time in UT</w:t>
       </w:r>
     </w:p>
     <w:p>
-      <w:r>
-        <w:t xml:space="preserve">To test repeatability, Mr. </w:t>
-      </w:r>
-      <w:proofErr w:type="spellStart"/>
-      <w:r>
-        <w:t>Gudge</w:t>
-      </w:r>
-      <w:r>
-        <w:t>l</w:t>
-      </w:r>
-      <w:proofErr w:type="spellEnd"/>
-      <w:r>
-        <w:t xml:space="preserve"> used an optical system with static test</w:t>
-      </w:r>
-      <w:r>
-        <w:t xml:space="preserve"> image</w:t>
-      </w:r>
-      <w:r>
-        <w:t>s spaced across its field of view</w:t>
-      </w:r>
-      <w:r>
-        <w:t xml:space="preserve">. </w:t>
-      </w:r>
-      <w:r>
-        <w:t xml:space="preserve">He manually aimed the telescope at each test image, noted the resulting altitude and azimuth angles, and then took a </w:t>
-      </w:r>
-      <w:r>
-        <w:t>photo</w:t>
-      </w:r>
-      <w:r>
-        <w:t xml:space="preserve"> of the target image. He then commanded the telescope to return to those angles, and took a second </w:t>
-      </w:r>
-      <w:r>
-        <w:t>photo</w:t>
-      </w:r>
-      <w:r>
-        <w:t xml:space="preserve">. Overlaying these two images allowed him to find an error distance and error angle. </w:t>
-      </w:r>
+      <w:pPr>
+        <w:pStyle w:val="ListParagraph"/>
+        <w:numPr>
+          <w:ilvl w:val="0"/>
+          <w:numId w:val="1"/>
+        </w:numPr>
+      </w:pPr>
+      <w:proofErr w:type="gramStart"/>
+      <w:r>
+        <w:t>convert</w:t>
+      </w:r>
+      <w:proofErr w:type="gramEnd"/>
+      <w:r>
+        <w:t xml:space="preserve"> the observation time to a decimal number of days. </w:t>
+      </w:r>
+      <m:oMath>
+        <m:sSub>
+          <m:sSubPr>
+            <m:ctrlPr>
+              <w:rPr>
+                <w:rFonts w:ascii="Cambria Math" w:hAnsi="Cambria Math"/>
+                <w:i/>
+              </w:rPr>
+            </m:ctrlPr>
+          </m:sSubPr>
+          <m:e>
+            <m:r>
+              <w:rPr>
+                <w:rFonts w:ascii="Cambria Math" w:hAnsi="Cambria Math"/>
+              </w:rPr>
+              <m:t>d</m:t>
+            </m:r>
+          </m:e>
+          <m:sub>
+            <m:r>
+              <w:rPr>
+                <w:rFonts w:ascii="Cambria Math" w:hAnsi="Cambria Math"/>
+              </w:rPr>
+              <m:t>beginning of month</m:t>
+            </m:r>
+          </m:sub>
+        </m:sSub>
+        <m:r>
+          <w:rPr>
+            <w:rFonts w:ascii="Cambria Math" w:hAnsi="Cambria Math"/>
+          </w:rPr>
+          <m:t>=</m:t>
+        </m:r>
+        <m:sSub>
+          <m:sSubPr>
+            <m:ctrlPr>
+              <w:rPr>
+                <w:rFonts w:ascii="Cambria Math" w:hAnsi="Cambria Math"/>
+                <w:i/>
+              </w:rPr>
+            </m:ctrlPr>
+          </m:sSubPr>
+          <m:e>
+            <m:r>
+              <w:rPr>
+                <w:rFonts w:ascii="Cambria Math" w:hAnsi="Cambria Math"/>
+              </w:rPr>
+              <m:t>d</m:t>
+            </m:r>
+          </m:e>
+          <m:sub>
+            <m:r>
+              <w:rPr>
+                <w:rFonts w:ascii="Cambria Math" w:hAnsi="Cambria Math"/>
+              </w:rPr>
+              <m:t>of the month</m:t>
+            </m:r>
+          </m:sub>
+        </m:sSub>
+        <m:r>
+          <w:rPr>
+            <w:rFonts w:ascii="Cambria Math" w:hAnsi="Cambria Math"/>
+          </w:rPr>
+          <m:t>+</m:t>
+        </m:r>
+        <m:f>
+          <m:fPr>
+            <m:ctrlPr>
+              <w:rPr>
+                <w:rFonts w:ascii="Cambria Math" w:hAnsi="Cambria Math"/>
+                <w:i/>
+              </w:rPr>
+            </m:ctrlPr>
+          </m:fPr>
+          <m:num>
+            <m:f>
+              <m:fPr>
+                <m:ctrlPr>
+                  <w:rPr>
+                    <w:rFonts w:ascii="Cambria Math" w:hAnsi="Cambria Math"/>
+                    <w:i/>
+                  </w:rPr>
+                </m:ctrlPr>
+              </m:fPr>
+              <m:num>
+                <m:r>
+                  <w:rPr>
+                    <w:rFonts w:ascii="Cambria Math" w:hAnsi="Cambria Math"/>
+                  </w:rPr>
+                  <m:t>minute</m:t>
+                </m:r>
+              </m:num>
+              <m:den>
+                <m:r>
+                  <w:rPr>
+                    <w:rFonts w:ascii="Cambria Math" w:hAnsi="Cambria Math"/>
+                  </w:rPr>
+                  <m:t>60</m:t>
+                </m:r>
+              </m:den>
+            </m:f>
+            <m:r>
+              <w:rPr>
+                <w:rFonts w:ascii="Cambria Math" w:hAnsi="Cambria Math"/>
+              </w:rPr>
+              <m:t>+hour</m:t>
+            </m:r>
+          </m:num>
+          <m:den>
+            <m:r>
+              <w:rPr>
+                <w:rFonts w:ascii="Cambria Math" w:hAnsi="Cambria Math"/>
+              </w:rPr>
+              <m:t>24</m:t>
+            </m:r>
+          </m:den>
+        </m:f>
+      </m:oMath>
     </w:p>
     <w:p>
-      <w:r>
-        <w:t xml:space="preserve">The results of this test were less than satisfactory. Among the five test images he used, he had error distance ranging from 0.5 cm to 2.8 cm and error angle ranging from 0.04 degrees to 0.26 degrees. </w:t>
-      </w:r>
+      <w:pPr>
+        <w:pStyle w:val="ListParagraph"/>
+        <w:numPr>
+          <w:ilvl w:val="0"/>
+          <w:numId w:val="1"/>
+        </w:numPr>
+      </w:pPr>
+      <w:r>
+        <w:t>Lookup the number of days to the beginning of the month.</w:t>
+      </w:r>
+    </w:p>
+    <w:tbl>
+      <w:tblPr>
+        <w:tblStyle w:val="TableGrid"/>
+        <w:tblW w:w="0" w:type="auto"/>
+        <w:jc w:val="center"/>
+        <w:tblLook w:val="04A0" w:firstRow="1" w:lastRow="0" w:firstColumn="1" w:lastColumn="0" w:noHBand="0" w:noVBand="1"/>
+      </w:tblPr>
+      <w:tblGrid>
+        <w:gridCol w:w="1203"/>
+        <w:gridCol w:w="1331"/>
+        <w:gridCol w:w="1088"/>
+      </w:tblGrid>
+      <w:tr>
+        <w:trPr>
+          <w:jc w:val="center"/>
+        </w:trPr>
+        <w:tc>
+          <w:tcPr>
+            <w:tcW w:w="0" w:type="auto"/>
+          </w:tcPr>
+          <w:p>
+            <w:pPr>
+              <w:pStyle w:val="ListParagraph"/>
+              <w:ind w:left="0"/>
+            </w:pPr>
+            <w:r>
+              <w:t>Month</w:t>
+            </w:r>
+          </w:p>
+        </w:tc>
+        <w:tc>
+          <w:tcPr>
+            <w:tcW w:w="0" w:type="auto"/>
+          </w:tcPr>
+          <w:p>
+            <w:pPr>
+              <w:pStyle w:val="ListParagraph"/>
+              <w:ind w:left="0"/>
+            </w:pPr>
+            <w:r>
+              <w:t>Normal Year</w:t>
+            </w:r>
+          </w:p>
+        </w:tc>
+        <w:tc>
+          <w:tcPr>
+            <w:tcW w:w="0" w:type="auto"/>
+          </w:tcPr>
+          <w:p>
+            <w:pPr>
+              <w:pStyle w:val="ListParagraph"/>
+              <w:ind w:left="0"/>
+            </w:pPr>
+            <w:r>
+              <w:t>Leap Year</w:t>
+            </w:r>
+          </w:p>
+        </w:tc>
+      </w:tr>
+      <w:tr>
+        <w:trPr>
+          <w:jc w:val="center"/>
+        </w:trPr>
+        <w:tc>
+          <w:tcPr>
+            <w:tcW w:w="0" w:type="auto"/>
+          </w:tcPr>
+          <w:p>
+            <w:pPr>
+              <w:pStyle w:val="ListParagraph"/>
+              <w:ind w:left="0"/>
+            </w:pPr>
+            <w:r>
+              <w:t>January</w:t>
+            </w:r>
+          </w:p>
+        </w:tc>
+        <w:tc>
+          <w:tcPr>
+            <w:tcW w:w="0" w:type="auto"/>
+          </w:tcPr>
+          <w:p>
+            <w:pPr>
+              <w:pStyle w:val="ListParagraph"/>
+              <w:ind w:left="0"/>
+            </w:pPr>
+            <w:r>
+              <w:t>0</w:t>
+            </w:r>
+          </w:p>
+        </w:tc>
+        <w:tc>
+          <w:tcPr>
+            <w:tcW w:w="0" w:type="auto"/>
+          </w:tcPr>
+          <w:p>
+            <w:pPr>
+              <w:pStyle w:val="ListParagraph"/>
+              <w:ind w:left="0"/>
+            </w:pPr>
+            <w:r>
+              <w:t>0</w:t>
+            </w:r>
+          </w:p>
+        </w:tc>
+      </w:tr>
+      <w:tr>
+        <w:trPr>
+          <w:jc w:val="center"/>
+        </w:trPr>
+        <w:tc>
+          <w:tcPr>
+            <w:tcW w:w="0" w:type="auto"/>
+          </w:tcPr>
+          <w:p>
+            <w:pPr>
+              <w:pStyle w:val="ListParagraph"/>
+              <w:ind w:left="0"/>
+            </w:pPr>
+            <w:proofErr w:type="spellStart"/>
+            <w:r>
+              <w:t>Febuary</w:t>
+            </w:r>
+            <w:proofErr w:type="spellEnd"/>
+          </w:p>
+        </w:tc>
+        <w:tc>
+          <w:tcPr>
+            <w:tcW w:w="0" w:type="auto"/>
+          </w:tcPr>
+          <w:p>
+            <w:pPr>
+              <w:pStyle w:val="ListParagraph"/>
+              <w:ind w:left="0"/>
+            </w:pPr>
+            <w:r>
+              <w:t>31</w:t>
+            </w:r>
+          </w:p>
+        </w:tc>
+        <w:tc>
+          <w:tcPr>
+            <w:tcW w:w="0" w:type="auto"/>
+          </w:tcPr>
+          <w:p>
+            <w:pPr>
+              <w:pStyle w:val="ListParagraph"/>
+              <w:ind w:left="0"/>
+            </w:pPr>
+            <w:r>
+              <w:t>31</w:t>
+            </w:r>
+          </w:p>
+        </w:tc>
+      </w:tr>
+      <w:tr>
+        <w:trPr>
+          <w:jc w:val="center"/>
+        </w:trPr>
+        <w:tc>
+          <w:tcPr>
+            <w:tcW w:w="0" w:type="auto"/>
+          </w:tcPr>
+          <w:p>
+            <w:pPr>
+              <w:pStyle w:val="ListParagraph"/>
+              <w:ind w:left="0"/>
+            </w:pPr>
+            <w:r>
+              <w:t>March</w:t>
+            </w:r>
+          </w:p>
+        </w:tc>
+        <w:tc>
+          <w:tcPr>
+            <w:tcW w:w="0" w:type="auto"/>
+          </w:tcPr>
+          <w:p>
+            <w:pPr>
+              <w:pStyle w:val="ListParagraph"/>
+              <w:ind w:left="0"/>
+            </w:pPr>
+            <w:r>
+              <w:t>59</w:t>
+            </w:r>
+          </w:p>
+        </w:tc>
+        <w:tc>
+          <w:tcPr>
+            <w:tcW w:w="0" w:type="auto"/>
+          </w:tcPr>
+          <w:p>
+            <w:pPr>
+              <w:pStyle w:val="ListParagraph"/>
+              <w:ind w:left="0"/>
+            </w:pPr>
+            <w:r>
+              <w:t>60</w:t>
+            </w:r>
+          </w:p>
+        </w:tc>
+      </w:tr>
+      <w:tr>
+        <w:trPr>
+          <w:jc w:val="center"/>
+        </w:trPr>
+        <w:tc>
+          <w:tcPr>
+            <w:tcW w:w="0" w:type="auto"/>
+          </w:tcPr>
+          <w:p>
+            <w:pPr>
+              <w:pStyle w:val="ListParagraph"/>
+              <w:ind w:left="0"/>
+            </w:pPr>
+            <w:r>
+              <w:t>April</w:t>
+            </w:r>
+          </w:p>
+        </w:tc>
+        <w:tc>
+          <w:tcPr>
+            <w:tcW w:w="0" w:type="auto"/>
+          </w:tcPr>
+          <w:p>
+            <w:pPr>
+              <w:pStyle w:val="ListParagraph"/>
+              <w:ind w:left="0"/>
+            </w:pPr>
+            <w:r>
+              <w:t>90</w:t>
+            </w:r>
+          </w:p>
+        </w:tc>
+        <w:tc>
+          <w:tcPr>
+            <w:tcW w:w="0" w:type="auto"/>
+          </w:tcPr>
+          <w:p>
+            <w:pPr>
+              <w:pStyle w:val="ListParagraph"/>
+              <w:ind w:left="0"/>
+            </w:pPr>
+            <w:r>
+              <w:t>91</w:t>
+            </w:r>
+          </w:p>
+        </w:tc>
+      </w:tr>
+      <w:tr>
+        <w:trPr>
+          <w:jc w:val="center"/>
+        </w:trPr>
+        <w:tc>
+          <w:tcPr>
+            <w:tcW w:w="0" w:type="auto"/>
+          </w:tcPr>
+          <w:p>
+            <w:pPr>
+              <w:pStyle w:val="ListParagraph"/>
+              <w:ind w:left="0"/>
+            </w:pPr>
+            <w:r>
+              <w:t>May</w:t>
+            </w:r>
+          </w:p>
+        </w:tc>
+        <w:tc>
+          <w:tcPr>
+            <w:tcW w:w="0" w:type="auto"/>
+          </w:tcPr>
+          <w:p>
+            <w:pPr>
+              <w:pStyle w:val="ListParagraph"/>
+              <w:ind w:left="0"/>
+            </w:pPr>
+            <w:r>
+              <w:t>120</w:t>
+            </w:r>
+          </w:p>
+        </w:tc>
+        <w:tc>
+          <w:tcPr>
+            <w:tcW w:w="0" w:type="auto"/>
+          </w:tcPr>
+          <w:p>
+            <w:pPr>
+              <w:pStyle w:val="ListParagraph"/>
+              <w:ind w:left="0"/>
+            </w:pPr>
+            <w:r>
+              <w:t>121</w:t>
+            </w:r>
+          </w:p>
+        </w:tc>
+      </w:tr>
+      <w:tr>
+        <w:trPr>
+          <w:jc w:val="center"/>
+        </w:trPr>
+        <w:tc>
+          <w:tcPr>
+            <w:tcW w:w="0" w:type="auto"/>
+          </w:tcPr>
+          <w:p>
+            <w:pPr>
+              <w:pStyle w:val="ListParagraph"/>
+              <w:ind w:left="0"/>
+            </w:pPr>
+            <w:r>
+              <w:t>June</w:t>
+            </w:r>
+          </w:p>
+        </w:tc>
+        <w:tc>
+          <w:tcPr>
+            <w:tcW w:w="0" w:type="auto"/>
+          </w:tcPr>
+          <w:p>
+            <w:pPr>
+              <w:pStyle w:val="ListParagraph"/>
+              <w:ind w:left="0"/>
+            </w:pPr>
+            <w:r>
+              <w:t>151</w:t>
+            </w:r>
+          </w:p>
+        </w:tc>
+        <w:tc>
+          <w:tcPr>
+            <w:tcW w:w="0" w:type="auto"/>
+          </w:tcPr>
+          <w:p>
+            <w:pPr>
+              <w:pStyle w:val="ListParagraph"/>
+              <w:ind w:left="0"/>
+            </w:pPr>
+            <w:r>
+              <w:t>152</w:t>
+            </w:r>
+          </w:p>
+        </w:tc>
+      </w:tr>
+      <w:tr>
+        <w:trPr>
+          <w:jc w:val="center"/>
+        </w:trPr>
+        <w:tc>
+          <w:tcPr>
+            <w:tcW w:w="0" w:type="auto"/>
+          </w:tcPr>
+          <w:p>
+            <w:pPr>
+              <w:pStyle w:val="ListParagraph"/>
+              <w:ind w:left="0"/>
+            </w:pPr>
+            <w:r>
+              <w:t>July</w:t>
+            </w:r>
+          </w:p>
+        </w:tc>
+        <w:tc>
+          <w:tcPr>
+            <w:tcW w:w="0" w:type="auto"/>
+          </w:tcPr>
+          <w:p>
+            <w:pPr>
+              <w:pStyle w:val="ListParagraph"/>
+              <w:ind w:left="0"/>
+            </w:pPr>
+            <w:r>
+              <w:t>181</w:t>
+            </w:r>
+          </w:p>
+        </w:tc>
+        <w:tc>
+          <w:tcPr>
+            <w:tcW w:w="0" w:type="auto"/>
+          </w:tcPr>
+          <w:p>
+            <w:pPr>
+              <w:pStyle w:val="ListParagraph"/>
+              <w:ind w:left="0"/>
+            </w:pPr>
+            <w:r>
+              <w:t>182</w:t>
+            </w:r>
+          </w:p>
+        </w:tc>
+      </w:tr>
+      <w:tr>
+        <w:trPr>
+          <w:jc w:val="center"/>
+        </w:trPr>
+        <w:tc>
+          <w:tcPr>
+            <w:tcW w:w="0" w:type="auto"/>
+          </w:tcPr>
+          <w:p>
+            <w:pPr>
+              <w:pStyle w:val="ListParagraph"/>
+              <w:ind w:left="0"/>
+            </w:pPr>
+            <w:r>
+              <w:t>August</w:t>
+            </w:r>
+          </w:p>
+        </w:tc>
+        <w:tc>
+          <w:tcPr>
+            <w:tcW w:w="0" w:type="auto"/>
+          </w:tcPr>
+          <w:p>
+            <w:pPr>
+              <w:pStyle w:val="ListParagraph"/>
+              <w:ind w:left="0"/>
+            </w:pPr>
+            <w:r>
+              <w:t>212</w:t>
+            </w:r>
+          </w:p>
+        </w:tc>
+        <w:tc>
+          <w:tcPr>
+            <w:tcW w:w="0" w:type="auto"/>
+          </w:tcPr>
+          <w:p>
+            <w:pPr>
+              <w:pStyle w:val="ListParagraph"/>
+              <w:ind w:left="0"/>
+            </w:pPr>
+            <w:r>
+              <w:t>213</w:t>
+            </w:r>
+          </w:p>
+        </w:tc>
+      </w:tr>
+      <w:tr>
+        <w:trPr>
+          <w:jc w:val="center"/>
+        </w:trPr>
+        <w:tc>
+          <w:tcPr>
+            <w:tcW w:w="0" w:type="auto"/>
+          </w:tcPr>
+          <w:p>
+            <w:pPr>
+              <w:pStyle w:val="ListParagraph"/>
+              <w:ind w:left="0"/>
+            </w:pPr>
+            <w:r>
+              <w:t>September</w:t>
+            </w:r>
+          </w:p>
+        </w:tc>
+        <w:tc>
+          <w:tcPr>
+            <w:tcW w:w="0" w:type="auto"/>
+          </w:tcPr>
+          <w:p>
+            <w:pPr>
+              <w:pStyle w:val="ListParagraph"/>
+              <w:ind w:left="0"/>
+            </w:pPr>
+            <w:r>
+              <w:t>243</w:t>
+            </w:r>
+          </w:p>
+        </w:tc>
+        <w:tc>
+          <w:tcPr>
+            <w:tcW w:w="0" w:type="auto"/>
+          </w:tcPr>
+          <w:p>
+            <w:pPr>
+              <w:pStyle w:val="ListParagraph"/>
+              <w:ind w:left="0"/>
+            </w:pPr>
+            <w:r>
+              <w:t>244</w:t>
+            </w:r>
+          </w:p>
+        </w:tc>
+      </w:tr>
+      <w:tr>
+        <w:trPr>
+          <w:jc w:val="center"/>
+        </w:trPr>
+        <w:tc>
+          <w:tcPr>
+            <w:tcW w:w="0" w:type="auto"/>
+          </w:tcPr>
+          <w:p>
+            <w:pPr>
+              <w:pStyle w:val="ListParagraph"/>
+              <w:ind w:left="0"/>
+            </w:pPr>
+            <w:r>
+              <w:t>October</w:t>
+            </w:r>
+          </w:p>
+        </w:tc>
+        <w:tc>
+          <w:tcPr>
+            <w:tcW w:w="0" w:type="auto"/>
+          </w:tcPr>
+          <w:p>
+            <w:pPr>
+              <w:pStyle w:val="ListParagraph"/>
+              <w:ind w:left="0"/>
+            </w:pPr>
+            <w:r>
+              <w:t>274</w:t>
+            </w:r>
+          </w:p>
+        </w:tc>
+        <w:tc>
+          <w:tcPr>
+            <w:tcW w:w="0" w:type="auto"/>
+          </w:tcPr>
+          <w:p>
+            <w:pPr>
+              <w:pStyle w:val="ListParagraph"/>
+              <w:ind w:left="0"/>
+            </w:pPr>
+            <w:r>
+              <w:t>274</w:t>
+            </w:r>
+          </w:p>
+        </w:tc>
+      </w:tr>
+      <w:tr>
+        <w:trPr>
+          <w:jc w:val="center"/>
+        </w:trPr>
+        <w:tc>
+          <w:tcPr>
+            <w:tcW w:w="0" w:type="auto"/>
+          </w:tcPr>
+          <w:p>
+            <w:pPr>
+              <w:pStyle w:val="ListParagraph"/>
+              <w:ind w:left="0"/>
+            </w:pPr>
+            <w:r>
+              <w:t>November</w:t>
+            </w:r>
+          </w:p>
+        </w:tc>
+        <w:tc>
+          <w:tcPr>
+            <w:tcW w:w="0" w:type="auto"/>
+          </w:tcPr>
+          <w:p>
+            <w:pPr>
+              <w:pStyle w:val="ListParagraph"/>
+              <w:ind w:left="0"/>
+            </w:pPr>
+            <w:r>
+              <w:t>304</w:t>
+            </w:r>
+          </w:p>
+        </w:tc>
+        <w:tc>
+          <w:tcPr>
+            <w:tcW w:w="0" w:type="auto"/>
+          </w:tcPr>
+          <w:p>
+            <w:pPr>
+              <w:pStyle w:val="ListParagraph"/>
+              <w:ind w:left="0"/>
+            </w:pPr>
+            <w:r>
+              <w:t>305</w:t>
+            </w:r>
+          </w:p>
+        </w:tc>
+      </w:tr>
+      <w:tr>
+        <w:trPr>
+          <w:jc w:val="center"/>
+        </w:trPr>
+        <w:tc>
+          <w:tcPr>
+            <w:tcW w:w="0" w:type="auto"/>
+          </w:tcPr>
+          <w:p>
+            <w:pPr>
+              <w:pStyle w:val="ListParagraph"/>
+              <w:ind w:left="0"/>
+            </w:pPr>
+            <w:r>
+              <w:t>December</w:t>
+            </w:r>
+          </w:p>
+        </w:tc>
+        <w:tc>
+          <w:tcPr>
+            <w:tcW w:w="0" w:type="auto"/>
+          </w:tcPr>
+          <w:p>
+            <w:pPr>
+              <w:pStyle w:val="ListParagraph"/>
+              <w:ind w:left="0"/>
+            </w:pPr>
+            <w:r>
+              <w:t>334</w:t>
+            </w:r>
+          </w:p>
+        </w:tc>
+        <w:tc>
+          <w:tcPr>
+            <w:tcW w:w="0" w:type="auto"/>
+          </w:tcPr>
+          <w:p>
+            <w:pPr>
+              <w:pStyle w:val="ListParagraph"/>
+              <w:ind w:left="0"/>
+            </w:pPr>
+            <w:r>
+              <w:t>335</w:t>
+            </w:r>
+          </w:p>
+        </w:tc>
+      </w:tr>
+    </w:tbl>
+    <w:p>
+      <w:pPr>
+        <w:ind w:left="360"/>
+      </w:pPr>
     </w:p>
     <w:p>
-      <w:r>
-        <w:t xml:space="preserve">Point rotation – </w:t>
-      </w:r>
+      <w:pPr>
+        <w:pStyle w:val="ListParagraph"/>
+        <w:numPr>
+          <w:ilvl w:val="0"/>
+          <w:numId w:val="1"/>
+        </w:numPr>
+      </w:pPr>
+      <w:r>
+        <w:t>Lookup the number of days from J2000 to the beginning of the year.</w:t>
+      </w:r>
+    </w:p>
+    <w:tbl>
+      <w:tblPr>
+        <w:tblStyle w:val="TableGrid"/>
+        <w:tblW w:w="0" w:type="auto"/>
+        <w:jc w:val="center"/>
+        <w:tblLook w:val="04A0" w:firstRow="1" w:lastRow="0" w:firstColumn="1" w:lastColumn="0" w:noHBand="0" w:noVBand="1"/>
+      </w:tblPr>
+      <w:tblGrid>
+        <w:gridCol w:w="663"/>
+        <w:gridCol w:w="830"/>
+        <w:gridCol w:w="663"/>
+        <w:gridCol w:w="941"/>
+        <w:gridCol w:w="663"/>
+        <w:gridCol w:w="941"/>
+      </w:tblGrid>
+      <w:tr>
+        <w:trPr>
+          <w:trHeight w:val="300"/>
+          <w:jc w:val="center"/>
+        </w:trPr>
+        <w:tc>
+          <w:tcPr>
+            <w:tcW w:w="0" w:type="auto"/>
+            <w:noWrap/>
+            <w:vAlign w:val="center"/>
+          </w:tcPr>
+          <w:p>
+            <w:pPr>
+              <w:jc w:val="center"/>
+            </w:pPr>
+            <w:r>
+              <w:t>Year</w:t>
+            </w:r>
+          </w:p>
+        </w:tc>
+        <w:tc>
+          <w:tcPr>
+            <w:tcW w:w="0" w:type="auto"/>
+            <w:noWrap/>
+            <w:vAlign w:val="center"/>
+          </w:tcPr>
+          <w:p>
+            <w:pPr>
+              <w:jc w:val="center"/>
+            </w:pPr>
+            <w:r>
+              <w:t>Days</w:t>
+            </w:r>
+          </w:p>
+        </w:tc>
+        <w:tc>
+          <w:tcPr>
+            <w:tcW w:w="0" w:type="auto"/>
+            <w:vAlign w:val="center"/>
+          </w:tcPr>
+          <w:p>
+            <w:pPr>
+              <w:jc w:val="center"/>
+            </w:pPr>
+            <w:r>
+              <w:t>Year</w:t>
+            </w:r>
+          </w:p>
+        </w:tc>
+        <w:tc>
+          <w:tcPr>
+            <w:tcW w:w="0" w:type="auto"/>
+            <w:vAlign w:val="center"/>
+          </w:tcPr>
+          <w:p>
+            <w:pPr>
+              <w:jc w:val="center"/>
+            </w:pPr>
+            <w:r>
+              <w:t>Days</w:t>
+            </w:r>
+          </w:p>
+        </w:tc>
+        <w:tc>
+          <w:tcPr>
+            <w:tcW w:w="0" w:type="auto"/>
+            <w:vAlign w:val="center"/>
+          </w:tcPr>
+          <w:p>
+            <w:pPr>
+              <w:jc w:val="center"/>
+            </w:pPr>
+            <w:r>
+              <w:t>Year</w:t>
+            </w:r>
+          </w:p>
+        </w:tc>
+        <w:tc>
+          <w:tcPr>
+            <w:tcW w:w="0" w:type="auto"/>
+            <w:vAlign w:val="center"/>
+          </w:tcPr>
+          <w:p>
+            <w:pPr>
+              <w:jc w:val="center"/>
+            </w:pPr>
+            <w:r>
+              <w:t>Days</w:t>
+            </w:r>
+          </w:p>
+        </w:tc>
+      </w:tr>
+      <w:tr>
+        <w:trPr>
+          <w:trHeight w:val="300"/>
+          <w:jc w:val="center"/>
+        </w:trPr>
+        <w:tc>
+          <w:tcPr>
+            <w:tcW w:w="0" w:type="auto"/>
+            <w:noWrap/>
+            <w:vAlign w:val="center"/>
+            <w:hideMark/>
+          </w:tcPr>
+          <w:p>
+            <w:pPr>
+              <w:jc w:val="center"/>
+            </w:pPr>
+            <w:r>
+              <w:t>2018</w:t>
+            </w:r>
+          </w:p>
+        </w:tc>
+        <w:tc>
+          <w:tcPr>
+            <w:tcW w:w="0" w:type="auto"/>
+            <w:noWrap/>
+            <w:vAlign w:val="center"/>
+            <w:hideMark/>
+          </w:tcPr>
+          <w:p>
+            <w:pPr>
+              <w:jc w:val="center"/>
+            </w:pPr>
+            <w:r>
+              <w:t>6573.5</w:t>
+            </w:r>
+          </w:p>
+        </w:tc>
+        <w:tc>
+          <w:tcPr>
+            <w:tcW w:w="0" w:type="auto"/>
+            <w:vAlign w:val="center"/>
+          </w:tcPr>
+          <w:p>
+            <w:pPr>
+              <w:jc w:val="center"/>
+            </w:pPr>
+            <w:r>
+              <w:t>2024</w:t>
+            </w:r>
+          </w:p>
+        </w:tc>
+        <w:tc>
+          <w:tcPr>
+            <w:tcW w:w="0" w:type="auto"/>
+            <w:vAlign w:val="center"/>
+          </w:tcPr>
+          <w:p>
+            <w:pPr>
+              <w:jc w:val="center"/>
+            </w:pPr>
+            <w:r>
+              <w:t>8764.5</w:t>
+            </w:r>
+          </w:p>
+        </w:tc>
+        <w:tc>
+          <w:tcPr>
+            <w:tcW w:w="0" w:type="auto"/>
+            <w:vAlign w:val="center"/>
+          </w:tcPr>
+          <w:p>
+            <w:pPr>
+              <w:jc w:val="center"/>
+            </w:pPr>
+            <w:r>
+              <w:t>2030</w:t>
+            </w:r>
+          </w:p>
+        </w:tc>
+        <w:tc>
+          <w:tcPr>
+            <w:tcW w:w="0" w:type="auto"/>
+            <w:vAlign w:val="center"/>
+          </w:tcPr>
+          <w:p>
+            <w:pPr>
+              <w:jc w:val="center"/>
+            </w:pPr>
+            <w:r>
+              <w:t>10956.5</w:t>
+            </w:r>
+          </w:p>
+        </w:tc>
+      </w:tr>
+      <w:tr>
+        <w:trPr>
+          <w:trHeight w:val="300"/>
+          <w:jc w:val="center"/>
+        </w:trPr>
+        <w:tc>
+          <w:tcPr>
+            <w:tcW w:w="0" w:type="auto"/>
+            <w:noWrap/>
+            <w:vAlign w:val="center"/>
+            <w:hideMark/>
+          </w:tcPr>
+          <w:p>
+            <w:pPr>
+              <w:jc w:val="center"/>
+            </w:pPr>
+            <w:r>
+              <w:t>2019</w:t>
+            </w:r>
+          </w:p>
+        </w:tc>
+        <w:tc>
+          <w:tcPr>
+            <w:tcW w:w="0" w:type="auto"/>
+            <w:noWrap/>
+            <w:vAlign w:val="center"/>
+            <w:hideMark/>
+          </w:tcPr>
+          <w:p>
+            <w:pPr>
+              <w:jc w:val="center"/>
+            </w:pPr>
+            <w:r>
+              <w:t>6938.5</w:t>
+            </w:r>
+          </w:p>
+        </w:tc>
+        <w:tc>
+          <w:tcPr>
+            <w:tcW w:w="0" w:type="auto"/>
+            <w:vAlign w:val="center"/>
+          </w:tcPr>
+          <w:p>
+            <w:pPr>
+              <w:jc w:val="center"/>
+            </w:pPr>
+            <w:r>
+              <w:t>2025</w:t>
+            </w:r>
+          </w:p>
+        </w:tc>
+        <w:tc>
+          <w:tcPr>
+            <w:tcW w:w="0" w:type="auto"/>
+            <w:vAlign w:val="center"/>
+          </w:tcPr>
+          <w:p>
+            <w:pPr>
+              <w:jc w:val="center"/>
+            </w:pPr>
+            <w:r>
+              <w:t>9130.5</w:t>
+            </w:r>
+          </w:p>
+        </w:tc>
+        <w:tc>
+          <w:tcPr>
+            <w:tcW w:w="0" w:type="auto"/>
+            <w:vAlign w:val="center"/>
+          </w:tcPr>
+          <w:p>
+            <w:pPr>
+              <w:jc w:val="center"/>
+            </w:pPr>
+            <w:r>
+              <w:t>2031</w:t>
+            </w:r>
+          </w:p>
+        </w:tc>
+        <w:tc>
+          <w:tcPr>
+            <w:tcW w:w="0" w:type="auto"/>
+            <w:vAlign w:val="center"/>
+          </w:tcPr>
+          <w:p>
+            <w:pPr>
+              <w:jc w:val="center"/>
+            </w:pPr>
+            <w:r>
+              <w:t>11321.5</w:t>
+            </w:r>
+          </w:p>
+        </w:tc>
+      </w:tr>
+      <w:tr>
+        <w:trPr>
+          <w:trHeight w:val="300"/>
+          <w:jc w:val="center"/>
+        </w:trPr>
+        <w:tc>
+          <w:tcPr>
+            <w:tcW w:w="0" w:type="auto"/>
+            <w:noWrap/>
+            <w:vAlign w:val="center"/>
+            <w:hideMark/>
+          </w:tcPr>
+          <w:p>
+            <w:pPr>
+              <w:jc w:val="center"/>
+            </w:pPr>
+            <w:r>
+              <w:t>2020</w:t>
+            </w:r>
+          </w:p>
+        </w:tc>
+        <w:tc>
+          <w:tcPr>
+            <w:tcW w:w="0" w:type="auto"/>
+            <w:noWrap/>
+            <w:vAlign w:val="center"/>
+            <w:hideMark/>
+          </w:tcPr>
+          <w:p>
+            <w:pPr>
+              <w:jc w:val="center"/>
+            </w:pPr>
+            <w:r>
+              <w:t>7303.5</w:t>
+            </w:r>
+          </w:p>
+        </w:tc>
+        <w:tc>
+          <w:tcPr>
+            <w:tcW w:w="0" w:type="auto"/>
+            <w:vAlign w:val="center"/>
+          </w:tcPr>
+          <w:p>
+            <w:pPr>
+              <w:jc w:val="center"/>
+            </w:pPr>
+            <w:r>
+              <w:t>2026</w:t>
+            </w:r>
+          </w:p>
+        </w:tc>
+        <w:tc>
+          <w:tcPr>
+            <w:tcW w:w="0" w:type="auto"/>
+            <w:vAlign w:val="center"/>
+          </w:tcPr>
+          <w:p>
+            <w:pPr>
+              <w:jc w:val="center"/>
+            </w:pPr>
+            <w:r>
+              <w:t>9495.5</w:t>
+            </w:r>
+          </w:p>
+        </w:tc>
+        <w:tc>
+          <w:tcPr>
+            <w:tcW w:w="0" w:type="auto"/>
+            <w:vAlign w:val="center"/>
+          </w:tcPr>
+          <w:p>
+            <w:pPr>
+              <w:jc w:val="center"/>
+            </w:pPr>
+            <w:r>
+              <w:t>2032</w:t>
+            </w:r>
+          </w:p>
+        </w:tc>
+        <w:tc>
+          <w:tcPr>
+            <w:tcW w:w="0" w:type="auto"/>
+            <w:vAlign w:val="center"/>
+          </w:tcPr>
+          <w:p>
+            <w:pPr>
+              <w:jc w:val="center"/>
+            </w:pPr>
+            <w:r>
+              <w:t>11686.5</w:t>
+            </w:r>
+          </w:p>
+        </w:tc>
+      </w:tr>
+      <w:tr>
+        <w:trPr>
+          <w:trHeight w:val="300"/>
+          <w:jc w:val="center"/>
+        </w:trPr>
+        <w:tc>
+          <w:tcPr>
+            <w:tcW w:w="0" w:type="auto"/>
+            <w:noWrap/>
+            <w:vAlign w:val="center"/>
+            <w:hideMark/>
+          </w:tcPr>
+          <w:p>
+            <w:pPr>
+              <w:jc w:val="center"/>
+            </w:pPr>
+            <w:r>
+              <w:t>2021</w:t>
+            </w:r>
+          </w:p>
+        </w:tc>
+        <w:tc>
+          <w:tcPr>
+            <w:tcW w:w="0" w:type="auto"/>
+            <w:noWrap/>
+            <w:vAlign w:val="center"/>
+            <w:hideMark/>
+          </w:tcPr>
+          <w:p>
+            <w:pPr>
+              <w:jc w:val="center"/>
+            </w:pPr>
+            <w:r>
+              <w:t>7669.5</w:t>
+            </w:r>
+          </w:p>
+        </w:tc>
+        <w:tc>
+          <w:tcPr>
+            <w:tcW w:w="0" w:type="auto"/>
+            <w:vAlign w:val="center"/>
+          </w:tcPr>
+          <w:p>
+            <w:pPr>
+              <w:jc w:val="center"/>
+            </w:pPr>
+            <w:r>
+              <w:t>2027</w:t>
+            </w:r>
+          </w:p>
+        </w:tc>
+        <w:tc>
+          <w:tcPr>
+            <w:tcW w:w="0" w:type="auto"/>
+            <w:vAlign w:val="center"/>
+          </w:tcPr>
+          <w:p>
+            <w:pPr>
+              <w:jc w:val="center"/>
+            </w:pPr>
+            <w:r>
+              <w:t>9860.5</w:t>
+            </w:r>
+          </w:p>
+        </w:tc>
+        <w:tc>
+          <w:tcPr>
+            <w:tcW w:w="0" w:type="auto"/>
+            <w:vAlign w:val="center"/>
+          </w:tcPr>
+          <w:p>
+            <w:pPr>
+              <w:jc w:val="center"/>
+            </w:pPr>
+            <w:r>
+              <w:t>2033</w:t>
+            </w:r>
+          </w:p>
+        </w:tc>
+        <w:tc>
+          <w:tcPr>
+            <w:tcW w:w="0" w:type="auto"/>
+            <w:vAlign w:val="center"/>
+          </w:tcPr>
+          <w:p>
+            <w:pPr>
+              <w:jc w:val="center"/>
+            </w:pPr>
+            <w:r>
+              <w:t>12052.5</w:t>
+            </w:r>
+          </w:p>
+        </w:tc>
+      </w:tr>
+      <w:tr>
+        <w:trPr>
+          <w:trHeight w:val="300"/>
+          <w:jc w:val="center"/>
+        </w:trPr>
+        <w:tc>
+          <w:tcPr>
+            <w:tcW w:w="0" w:type="auto"/>
+            <w:noWrap/>
+            <w:vAlign w:val="center"/>
+            <w:hideMark/>
+          </w:tcPr>
+          <w:p>
+            <w:pPr>
+              <w:jc w:val="center"/>
+            </w:pPr>
+            <w:r>
+              <w:lastRenderedPageBreak/>
+              <w:t>2022</w:t>
+            </w:r>
+          </w:p>
+        </w:tc>
+        <w:tc>
+          <w:tcPr>
+            <w:tcW w:w="0" w:type="auto"/>
+            <w:noWrap/>
+            <w:vAlign w:val="center"/>
+            <w:hideMark/>
+          </w:tcPr>
+          <w:p>
+            <w:pPr>
+              <w:jc w:val="center"/>
+            </w:pPr>
+            <w:r>
+              <w:t>8034.5</w:t>
+            </w:r>
+          </w:p>
+        </w:tc>
+        <w:tc>
+          <w:tcPr>
+            <w:tcW w:w="0" w:type="auto"/>
+            <w:vAlign w:val="center"/>
+          </w:tcPr>
+          <w:p>
+            <w:pPr>
+              <w:jc w:val="center"/>
+            </w:pPr>
+            <w:r>
+              <w:t>2028</w:t>
+            </w:r>
+          </w:p>
+        </w:tc>
+        <w:tc>
+          <w:tcPr>
+            <w:tcW w:w="0" w:type="auto"/>
+            <w:vAlign w:val="center"/>
+          </w:tcPr>
+          <w:p>
+            <w:pPr>
+              <w:jc w:val="center"/>
+            </w:pPr>
+            <w:r>
+              <w:t>10225.5</w:t>
+            </w:r>
+          </w:p>
+        </w:tc>
+        <w:tc>
+          <w:tcPr>
+            <w:tcW w:w="0" w:type="auto"/>
+            <w:vAlign w:val="center"/>
+          </w:tcPr>
+          <w:p>
+            <w:pPr>
+              <w:jc w:val="center"/>
+            </w:pPr>
+            <w:r>
+              <w:t>2034</w:t>
+            </w:r>
+          </w:p>
+        </w:tc>
+        <w:tc>
+          <w:tcPr>
+            <w:tcW w:w="0" w:type="auto"/>
+            <w:vAlign w:val="center"/>
+          </w:tcPr>
+          <w:p>
+            <w:pPr>
+              <w:jc w:val="center"/>
+            </w:pPr>
+            <w:r>
+              <w:t>12417.5</w:t>
+            </w:r>
+          </w:p>
+        </w:tc>
+      </w:tr>
+      <w:tr>
+        <w:trPr>
+          <w:trHeight w:val="300"/>
+          <w:jc w:val="center"/>
+        </w:trPr>
+        <w:tc>
+          <w:tcPr>
+            <w:tcW w:w="0" w:type="auto"/>
+            <w:noWrap/>
+            <w:vAlign w:val="center"/>
+            <w:hideMark/>
+          </w:tcPr>
+          <w:p>
+            <w:pPr>
+              <w:jc w:val="center"/>
+            </w:pPr>
+            <w:r>
+              <w:t>2023</w:t>
+            </w:r>
+          </w:p>
+        </w:tc>
+        <w:tc>
+          <w:tcPr>
+            <w:tcW w:w="0" w:type="auto"/>
+            <w:noWrap/>
+            <w:vAlign w:val="center"/>
+            <w:hideMark/>
+          </w:tcPr>
+          <w:p>
+            <w:pPr>
+              <w:jc w:val="center"/>
+            </w:pPr>
+            <w:r>
+              <w:t>8399.5</w:t>
+            </w:r>
+          </w:p>
+        </w:tc>
+        <w:tc>
+          <w:tcPr>
+            <w:tcW w:w="0" w:type="auto"/>
+            <w:vAlign w:val="center"/>
+          </w:tcPr>
+          <w:p>
+            <w:pPr>
+              <w:jc w:val="center"/>
+            </w:pPr>
+            <w:r>
+              <w:t>2029</w:t>
+            </w:r>
+          </w:p>
+        </w:tc>
+        <w:tc>
+          <w:tcPr>
+            <w:tcW w:w="0" w:type="auto"/>
+            <w:vAlign w:val="center"/>
+          </w:tcPr>
+          <w:p>
+            <w:pPr>
+              <w:jc w:val="center"/>
+            </w:pPr>
+            <w:r>
+              <w:t>10591.5</w:t>
+            </w:r>
+          </w:p>
+        </w:tc>
+        <w:tc>
+          <w:tcPr>
+            <w:tcW w:w="0" w:type="auto"/>
+            <w:vAlign w:val="center"/>
+          </w:tcPr>
+          <w:p>
+            <w:pPr>
+              <w:jc w:val="center"/>
+            </w:pPr>
+            <w:r>
+              <w:t>2035</w:t>
+            </w:r>
+          </w:p>
+        </w:tc>
+        <w:tc>
+          <w:tcPr>
+            <w:tcW w:w="0" w:type="auto"/>
+            <w:vAlign w:val="center"/>
+          </w:tcPr>
+          <w:p>
+            <w:pPr>
+              <w:jc w:val="center"/>
+            </w:pPr>
+            <w:r>
+              <w:t>12782.5</w:t>
+            </w:r>
+          </w:p>
+        </w:tc>
+      </w:tr>
+    </w:tbl>
+    <w:p>
+      <w:pPr>
+        <w:pStyle w:val="ListParagraph"/>
+      </w:pPr>
     </w:p>
     <w:p>
-      <w:r>
-        <w:t xml:space="preserve">To test image rotation, Mr. </w:t>
-      </w:r>
-      <w:proofErr w:type="spellStart"/>
-      <w:r>
-        <w:t>Gudgel</w:t>
-      </w:r>
-      <w:proofErr w:type="spellEnd"/>
-      <w:r>
-        <w:t xml:space="preserve"> aimed the telescope at one of the static test images used for the repeatability testing and took a series of photos with the altitude and azimuth angles held constant while varying the image rotation angle. </w:t>
-      </w:r>
-      <w:r>
-        <w:t>He compared the photo of image rotation = 0 degrees to each other commanded rotation which allowed him to test actual image rotation angle vs commanded angle.</w:t>
-      </w:r>
+      <w:pPr>
+        <w:pStyle w:val="ListParagraph"/>
+        <w:numPr>
+          <w:ilvl w:val="0"/>
+          <w:numId w:val="1"/>
+        </w:numPr>
+      </w:pPr>
+      <m:oMath>
+        <m:sSub>
+          <m:sSubPr>
+            <m:ctrlPr>
+              <w:rPr>
+                <w:rFonts w:ascii="Cambria Math" w:hAnsi="Cambria Math"/>
+                <w:i/>
+              </w:rPr>
+            </m:ctrlPr>
+          </m:sSubPr>
+          <m:e>
+            <m:r>
+              <w:rPr>
+                <w:rFonts w:ascii="Cambria Math" w:hAnsi="Cambria Math"/>
+              </w:rPr>
+              <m:t>d</m:t>
+            </m:r>
+          </m:e>
+          <m:sub>
+            <m:r>
+              <w:rPr>
+                <w:rFonts w:ascii="Cambria Math" w:hAnsi="Cambria Math"/>
+              </w:rPr>
+              <m:t>since J2000</m:t>
+            </m:r>
+          </m:sub>
+        </m:sSub>
+        <m:r>
+          <w:rPr>
+            <w:rFonts w:ascii="Cambria Math" w:hAnsi="Cambria Math"/>
+          </w:rPr>
+          <m:t>=</m:t>
+        </m:r>
+        <m:sSub>
+          <m:sSubPr>
+            <m:ctrlPr>
+              <w:rPr>
+                <w:rFonts w:ascii="Cambria Math" w:hAnsi="Cambria Math"/>
+                <w:i/>
+              </w:rPr>
+            </m:ctrlPr>
+          </m:sSubPr>
+          <m:e>
+            <m:r>
+              <w:rPr>
+                <w:rFonts w:ascii="Cambria Math" w:hAnsi="Cambria Math"/>
+              </w:rPr>
+              <m:t>d</m:t>
+            </m:r>
+          </m:e>
+          <m:sub>
+            <m:r>
+              <w:rPr>
+                <w:rFonts w:ascii="Cambria Math" w:hAnsi="Cambria Math"/>
+              </w:rPr>
+              <m:t>to beginning of year</m:t>
+            </m:r>
+          </m:sub>
+        </m:sSub>
+        <m:r>
+          <w:rPr>
+            <w:rFonts w:ascii="Cambria Math" w:hAnsi="Cambria Math"/>
+          </w:rPr>
+          <m:t>+</m:t>
+        </m:r>
+        <m:sSub>
+          <m:sSubPr>
+            <m:ctrlPr>
+              <w:rPr>
+                <w:rFonts w:ascii="Cambria Math" w:hAnsi="Cambria Math"/>
+                <w:i/>
+              </w:rPr>
+            </m:ctrlPr>
+          </m:sSubPr>
+          <m:e>
+            <m:r>
+              <w:rPr>
+                <w:rFonts w:ascii="Cambria Math" w:hAnsi="Cambria Math"/>
+              </w:rPr>
+              <m:t>d</m:t>
+            </m:r>
+          </m:e>
+          <m:sub>
+            <m:r>
+              <w:rPr>
+                <w:rFonts w:ascii="Cambria Math" w:hAnsi="Cambria Math"/>
+              </w:rPr>
+              <m:t>to beginning of month</m:t>
+            </m:r>
+          </m:sub>
+        </m:sSub>
+        <m:r>
+          <w:rPr>
+            <w:rFonts w:ascii="Cambria Math" w:hAnsi="Cambria Math"/>
+          </w:rPr>
+          <m:t xml:space="preserve"> </m:t>
+        </m:r>
+      </m:oMath>
     </w:p>
     <w:p>
-      <w:r>
-        <w:t>Overall-</w:t>
+      <w:bookmarkStart w:id="0" w:name="_GoBack"/>
+      <w:bookmarkEnd w:id="0"/>
+    </w:p>
+    <w:p/>
+    <w:p/>
+    <w:p>
+      <w:r>
+        <w:t xml:space="preserve">Gudgel Results – </w:t>
       </w:r>
     </w:p>
     <w:p>
       <w:r>
-        <w:t xml:space="preserve">Overall, Mr. </w:t>
-      </w:r>
-      <w:proofErr w:type="spellStart"/>
-      <w:r>
-        <w:t>Gudgel</w:t>
-      </w:r>
-      <w:proofErr w:type="spellEnd"/>
-      <w:r>
-        <w:t xml:space="preserve"> felt the system showed that it could theoretically be capable of meeting the goals he set but that the system as implemented did not. He attributed this primarily to compounding tolerances in manufacturing the hardware. He felt that with better manufacturing processes and tighter tolerances the system could be used for celestial observation as desired.</w:t>
+        <w:t xml:space="preserve">Mr. Gudgel had three primary factors he tested: slew rate, repeatability, and point rotation. </w:t>
       </w:r>
     </w:p>
     <w:p>
       <w:r>
-        <w:br w:type="page"/>
+        <w:t xml:space="preserve">Slew rate – </w:t>
       </w:r>
     </w:p>
     <w:p>
       <w:r>
-        <w:lastRenderedPageBreak/>
-        <w:t xml:space="preserve">Alt </w:t>
+        <w:t xml:space="preserve">Mr. </w:t>
       </w:r>
       <w:proofErr w:type="spellStart"/>
-      <w:proofErr w:type="gramStart"/>
-      <w:r>
-        <w:t>Az</w:t>
+      <w:r>
+        <w:t>Gudgel’s</w:t>
       </w:r>
       <w:proofErr w:type="spellEnd"/>
-      <w:proofErr w:type="gramEnd"/>
-      <w:r>
-        <w:t xml:space="preserve"> from Right Ascension and Declination.</w:t>
+      <w:r>
+        <w:t xml:space="preserve"> system was built around positioning only and did not include the ability </w:t>
+      </w:r>
+      <w:r>
+        <w:t xml:space="preserve">to </w:t>
+      </w:r>
+      <w:r>
+        <w:t>control slew rate. Only when changing motor supply voltage did his slew rate change.</w:t>
+      </w:r>
+      <w:r>
+        <w:t xml:space="preserve"> Although his motors were rated for 24V, he tested for the slew rate at 15V. At this voltage his slew rate was ~0.70 degrees / second which (Did or did not meet his requirements)</w:t>
       </w:r>
     </w:p>
     <w:p>
       <w:r>
-        <w:t>Right Ascension (RA) and Declination (Dec)</w:t>
-      </w:r>
-      <w:r>
-        <w:t xml:space="preserve"> is a celestial coordinate system which is independent of the </w:t>
-      </w:r>
-      <w:proofErr w:type="spellStart"/>
-      <w:r>
-        <w:t>viewers</w:t>
-      </w:r>
-      <w:proofErr w:type="spellEnd"/>
-      <w:r>
-        <w:t xml:space="preserve"> location </w:t>
-      </w:r>
-      <w:bookmarkStart w:id="0" w:name="_GoBack"/>
-      <w:bookmarkEnd w:id="0"/>
-      <w:r>
-        <w:t xml:space="preserve"> </w:t>
+        <w:t>Repeatability –</w:t>
+      </w:r>
+    </w:p>
+    <w:p>
+      <w:r>
+        <w:t>To test repeatability, Mr. Gudge</w:t>
+      </w:r>
+      <w:r>
+        <w:t>l used an optical system with static test</w:t>
+      </w:r>
+      <w:r>
+        <w:t xml:space="preserve"> image</w:t>
+      </w:r>
+      <w:r>
+        <w:t>s spaced across its field of view</w:t>
+      </w:r>
+      <w:r>
+        <w:t xml:space="preserve">. </w:t>
+      </w:r>
+      <w:r>
+        <w:t xml:space="preserve">He manually aimed the telescope at each test image, noted the resulting altitude and azimuth angles, and then took a </w:t>
+      </w:r>
+      <w:r>
+        <w:t>photo</w:t>
+      </w:r>
+      <w:r>
+        <w:t xml:space="preserve"> of the target image. He then commanded the telescope to return to those angles, and took a second </w:t>
+      </w:r>
+      <w:r>
+        <w:t>photo</w:t>
+      </w:r>
+      <w:r>
+        <w:t xml:space="preserve">. Overlaying these two images allowed him to find an error distance and error angle. </w:t>
+      </w:r>
+    </w:p>
+    <w:p>
+      <w:r>
+        <w:t xml:space="preserve">The results of this test were less than satisfactory. Among the five test images he used, he had error distance ranging from 0.5 cm to 2.8 cm and error angle ranging from 0.04 degrees to 0.26 degrees. </w:t>
+      </w:r>
+    </w:p>
+    <w:p>
+      <w:r>
+        <w:t xml:space="preserve">Point rotation – </w:t>
+      </w:r>
+    </w:p>
+    <w:p>
+      <w:r>
+        <w:t xml:space="preserve">To test image rotation, Mr. Gudgel aimed the telescope at one of the static test images used for the repeatability testing and took a series of photos with the altitude and azimuth angles held constant while varying the image rotation angle. </w:t>
+      </w:r>
+      <w:r>
+        <w:t>He compared the photo of image rotation = 0 degrees to each other commanded rotation which allowed him to test actual image rotation angle vs commanded angle.</w:t>
+      </w:r>
+    </w:p>
+    <w:p>
+      <w:r>
+        <w:t>Overall-</w:t>
+      </w:r>
+    </w:p>
+    <w:p>
+      <w:r>
+        <w:t>Overall, Mr. Gudgel felt the system showed that it could theoretically be capable of meeting the goals he set but that the system as implemented did not. He attributed this primarily to compounding tolerances in manufacturing the hardware. He felt that with better manufacturing processes and tighter tolerances the system could be used for celestial observation as desired.</w:t>
+      </w:r>
+    </w:p>
+    <w:p>
+      <w:r>
+        <w:br w:type="page"/>
       </w:r>
     </w:p>
     <w:sectPr>
@@ -191,6 +1831,278 @@
     </w:sectPr>
   </w:body>
 </w:document>
+</file>
+
+<file path=word/numbering.xml><?xml version="1.0" encoding="utf-8"?>
+<w:numbering xmlns:wpc="http://schemas.microsoft.com/office/word/2010/wordprocessingCanvas" xmlns:mc="http://schemas.openxmlformats.org/markup-compatibility/2006" xmlns:o="urn:schemas-microsoft-com:office:office" xmlns:r="http://schemas.openxmlformats.org/officeDocument/2006/relationships" xmlns:m="http://schemas.openxmlformats.org/officeDocument/2006/math" xmlns:v="urn:schemas-microsoft-com:vml" xmlns:wp14="http://schemas.microsoft.com/office/word/2010/wordprocessingDrawing" xmlns:wp="http://schemas.openxmlformats.org/drawingml/2006/wordprocessingDrawing" xmlns:w10="urn:schemas-microsoft-com:office:word" xmlns:w="http://schemas.openxmlformats.org/wordprocessingml/2006/main" xmlns:w14="http://schemas.microsoft.com/office/word/2010/wordml" xmlns:wpg="http://schemas.microsoft.com/office/word/2010/wordprocessingGroup" xmlns:wpi="http://schemas.microsoft.com/office/word/2010/wordprocessingInk" xmlns:wne="http://schemas.microsoft.com/office/word/2006/wordml" xmlns:wps="http://schemas.microsoft.com/office/word/2010/wordprocessingShape" mc:Ignorable="w14 wp14">
+  <w:abstractNum w:abstractNumId="0">
+    <w:nsid w:val="26D2752E"/>
+    <w:multiLevelType w:val="hybridMultilevel"/>
+    <w:tmpl w:val="831A11E2"/>
+    <w:lvl w:ilvl="0" w:tplc="0409000F">
+      <w:start w:val="1"/>
+      <w:numFmt w:val="decimal"/>
+      <w:lvlText w:val="%1."/>
+      <w:lvlJc w:val="left"/>
+      <w:pPr>
+        <w:ind w:left="1440" w:hanging="360"/>
+      </w:pPr>
+    </w:lvl>
+    <w:lvl w:ilvl="1" w:tplc="04090019" w:tentative="1">
+      <w:start w:val="1"/>
+      <w:numFmt w:val="lowerLetter"/>
+      <w:lvlText w:val="%2."/>
+      <w:lvlJc w:val="left"/>
+      <w:pPr>
+        <w:ind w:left="2160" w:hanging="360"/>
+      </w:pPr>
+    </w:lvl>
+    <w:lvl w:ilvl="2" w:tplc="0409001B" w:tentative="1">
+      <w:start w:val="1"/>
+      <w:numFmt w:val="lowerRoman"/>
+      <w:lvlText w:val="%3."/>
+      <w:lvlJc w:val="right"/>
+      <w:pPr>
+        <w:ind w:left="2880" w:hanging="180"/>
+      </w:pPr>
+    </w:lvl>
+    <w:lvl w:ilvl="3" w:tplc="0409000F" w:tentative="1">
+      <w:start w:val="1"/>
+      <w:numFmt w:val="decimal"/>
+      <w:lvlText w:val="%4."/>
+      <w:lvlJc w:val="left"/>
+      <w:pPr>
+        <w:ind w:left="3600" w:hanging="360"/>
+      </w:pPr>
+    </w:lvl>
+    <w:lvl w:ilvl="4" w:tplc="04090019" w:tentative="1">
+      <w:start w:val="1"/>
+      <w:numFmt w:val="lowerLetter"/>
+      <w:lvlText w:val="%5."/>
+      <w:lvlJc w:val="left"/>
+      <w:pPr>
+        <w:ind w:left="4320" w:hanging="360"/>
+      </w:pPr>
+    </w:lvl>
+    <w:lvl w:ilvl="5" w:tplc="0409001B" w:tentative="1">
+      <w:start w:val="1"/>
+      <w:numFmt w:val="lowerRoman"/>
+      <w:lvlText w:val="%6."/>
+      <w:lvlJc w:val="right"/>
+      <w:pPr>
+        <w:ind w:left="5040" w:hanging="180"/>
+      </w:pPr>
+    </w:lvl>
+    <w:lvl w:ilvl="6" w:tplc="0409000F" w:tentative="1">
+      <w:start w:val="1"/>
+      <w:numFmt w:val="decimal"/>
+      <w:lvlText w:val="%7."/>
+      <w:lvlJc w:val="left"/>
+      <w:pPr>
+        <w:ind w:left="5760" w:hanging="360"/>
+      </w:pPr>
+    </w:lvl>
+    <w:lvl w:ilvl="7" w:tplc="04090019" w:tentative="1">
+      <w:start w:val="1"/>
+      <w:numFmt w:val="lowerLetter"/>
+      <w:lvlText w:val="%8."/>
+      <w:lvlJc w:val="left"/>
+      <w:pPr>
+        <w:ind w:left="6480" w:hanging="360"/>
+      </w:pPr>
+    </w:lvl>
+    <w:lvl w:ilvl="8" w:tplc="0409001B" w:tentative="1">
+      <w:start w:val="1"/>
+      <w:numFmt w:val="lowerRoman"/>
+      <w:lvlText w:val="%9."/>
+      <w:lvlJc w:val="right"/>
+      <w:pPr>
+        <w:ind w:left="7200" w:hanging="180"/>
+      </w:pPr>
+    </w:lvl>
+  </w:abstractNum>
+  <w:abstractNum w:abstractNumId="1">
+    <w:nsid w:val="445C52AA"/>
+    <w:multiLevelType w:val="hybridMultilevel"/>
+    <w:tmpl w:val="0854D8E8"/>
+    <w:lvl w:ilvl="0" w:tplc="0409000F">
+      <w:start w:val="1"/>
+      <w:numFmt w:val="decimal"/>
+      <w:lvlText w:val="%1."/>
+      <w:lvlJc w:val="left"/>
+      <w:pPr>
+        <w:ind w:left="720" w:hanging="360"/>
+      </w:pPr>
+    </w:lvl>
+    <w:lvl w:ilvl="1" w:tplc="04090019">
+      <w:start w:val="1"/>
+      <w:numFmt w:val="lowerLetter"/>
+      <w:lvlText w:val="%2."/>
+      <w:lvlJc w:val="left"/>
+      <w:pPr>
+        <w:ind w:left="1440" w:hanging="360"/>
+      </w:pPr>
+    </w:lvl>
+    <w:lvl w:ilvl="2" w:tplc="0409001B" w:tentative="1">
+      <w:start w:val="1"/>
+      <w:numFmt w:val="lowerRoman"/>
+      <w:lvlText w:val="%3."/>
+      <w:lvlJc w:val="right"/>
+      <w:pPr>
+        <w:ind w:left="2160" w:hanging="180"/>
+      </w:pPr>
+    </w:lvl>
+    <w:lvl w:ilvl="3" w:tplc="0409000F" w:tentative="1">
+      <w:start w:val="1"/>
+      <w:numFmt w:val="decimal"/>
+      <w:lvlText w:val="%4."/>
+      <w:lvlJc w:val="left"/>
+      <w:pPr>
+        <w:ind w:left="2880" w:hanging="360"/>
+      </w:pPr>
+    </w:lvl>
+    <w:lvl w:ilvl="4" w:tplc="04090019" w:tentative="1">
+      <w:start w:val="1"/>
+      <w:numFmt w:val="lowerLetter"/>
+      <w:lvlText w:val="%5."/>
+      <w:lvlJc w:val="left"/>
+      <w:pPr>
+        <w:ind w:left="3600" w:hanging="360"/>
+      </w:pPr>
+    </w:lvl>
+    <w:lvl w:ilvl="5" w:tplc="0409001B" w:tentative="1">
+      <w:start w:val="1"/>
+      <w:numFmt w:val="lowerRoman"/>
+      <w:lvlText w:val="%6."/>
+      <w:lvlJc w:val="right"/>
+      <w:pPr>
+        <w:ind w:left="4320" w:hanging="180"/>
+      </w:pPr>
+    </w:lvl>
+    <w:lvl w:ilvl="6" w:tplc="0409000F" w:tentative="1">
+      <w:start w:val="1"/>
+      <w:numFmt w:val="decimal"/>
+      <w:lvlText w:val="%7."/>
+      <w:lvlJc w:val="left"/>
+      <w:pPr>
+        <w:ind w:left="5040" w:hanging="360"/>
+      </w:pPr>
+    </w:lvl>
+    <w:lvl w:ilvl="7" w:tplc="04090019" w:tentative="1">
+      <w:start w:val="1"/>
+      <w:numFmt w:val="lowerLetter"/>
+      <w:lvlText w:val="%8."/>
+      <w:lvlJc w:val="left"/>
+      <w:pPr>
+        <w:ind w:left="5760" w:hanging="360"/>
+      </w:pPr>
+    </w:lvl>
+    <w:lvl w:ilvl="8" w:tplc="0409001B" w:tentative="1">
+      <w:start w:val="1"/>
+      <w:numFmt w:val="lowerRoman"/>
+      <w:lvlText w:val="%9."/>
+      <w:lvlJc w:val="right"/>
+      <w:pPr>
+        <w:ind w:left="6480" w:hanging="180"/>
+      </w:pPr>
+    </w:lvl>
+  </w:abstractNum>
+  <w:abstractNum w:abstractNumId="2">
+    <w:nsid w:val="592A6A88"/>
+    <w:multiLevelType w:val="hybridMultilevel"/>
+    <w:tmpl w:val="6778CF34"/>
+    <w:lvl w:ilvl="0" w:tplc="0409000F">
+      <w:start w:val="1"/>
+      <w:numFmt w:val="decimal"/>
+      <w:lvlText w:val="%1."/>
+      <w:lvlJc w:val="left"/>
+      <w:pPr>
+        <w:ind w:left="1080" w:hanging="360"/>
+      </w:pPr>
+    </w:lvl>
+    <w:lvl w:ilvl="1" w:tplc="04090019" w:tentative="1">
+      <w:start w:val="1"/>
+      <w:numFmt w:val="lowerLetter"/>
+      <w:lvlText w:val="%2."/>
+      <w:lvlJc w:val="left"/>
+      <w:pPr>
+        <w:ind w:left="1800" w:hanging="360"/>
+      </w:pPr>
+    </w:lvl>
+    <w:lvl w:ilvl="2" w:tplc="0409001B" w:tentative="1">
+      <w:start w:val="1"/>
+      <w:numFmt w:val="lowerRoman"/>
+      <w:lvlText w:val="%3."/>
+      <w:lvlJc w:val="right"/>
+      <w:pPr>
+        <w:ind w:left="2520" w:hanging="180"/>
+      </w:pPr>
+    </w:lvl>
+    <w:lvl w:ilvl="3" w:tplc="0409000F" w:tentative="1">
+      <w:start w:val="1"/>
+      <w:numFmt w:val="decimal"/>
+      <w:lvlText w:val="%4."/>
+      <w:lvlJc w:val="left"/>
+      <w:pPr>
+        <w:ind w:left="3240" w:hanging="360"/>
+      </w:pPr>
+    </w:lvl>
+    <w:lvl w:ilvl="4" w:tplc="04090019" w:tentative="1">
+      <w:start w:val="1"/>
+      <w:numFmt w:val="lowerLetter"/>
+      <w:lvlText w:val="%5."/>
+      <w:lvlJc w:val="left"/>
+      <w:pPr>
+        <w:ind w:left="3960" w:hanging="360"/>
+      </w:pPr>
+    </w:lvl>
+    <w:lvl w:ilvl="5" w:tplc="0409001B" w:tentative="1">
+      <w:start w:val="1"/>
+      <w:numFmt w:val="lowerRoman"/>
+      <w:lvlText w:val="%6."/>
+      <w:lvlJc w:val="right"/>
+      <w:pPr>
+        <w:ind w:left="4680" w:hanging="180"/>
+      </w:pPr>
+    </w:lvl>
+    <w:lvl w:ilvl="6" w:tplc="0409000F" w:tentative="1">
+      <w:start w:val="1"/>
+      <w:numFmt w:val="decimal"/>
+      <w:lvlText w:val="%7."/>
+      <w:lvlJc w:val="left"/>
+      <w:pPr>
+        <w:ind w:left="5400" w:hanging="360"/>
+      </w:pPr>
+    </w:lvl>
+    <w:lvl w:ilvl="7" w:tplc="04090019" w:tentative="1">
+      <w:start w:val="1"/>
+      <w:numFmt w:val="lowerLetter"/>
+      <w:lvlText w:val="%8."/>
+      <w:lvlJc w:val="left"/>
+      <w:pPr>
+        <w:ind w:left="6120" w:hanging="360"/>
+      </w:pPr>
+    </w:lvl>
+    <w:lvl w:ilvl="8" w:tplc="0409001B" w:tentative="1">
+      <w:start w:val="1"/>
+      <w:numFmt w:val="lowerRoman"/>
+      <w:lvlText w:val="%9."/>
+      <w:lvlJc w:val="right"/>
+      <w:pPr>
+        <w:ind w:left="6840" w:hanging="180"/>
+      </w:pPr>
+    </w:lvl>
+  </w:abstractNum>
+  <w:num w:numId="1">
+    <w:abstractNumId w:val="1"/>
+  </w:num>
+  <w:num w:numId="2">
+    <w:abstractNumId w:val="0"/>
+  </w:num>
+  <w:num w:numId="3">
+    <w:abstractNumId w:val="2"/>
+  </w:num>
+</w:numbering>
 </file>
 
 <file path=word/styles.xml><?xml version="1.0" encoding="utf-8"?>
@@ -356,7 +2268,6 @@
   <w:style w:type="character" w:default="1" w:styleId="DefaultParagraphFont">
     <w:name w:val="Default Paragraph Font"/>
     <w:uiPriority w:val="1"/>
-    <w:semiHidden/>
     <w:unhideWhenUsed/>
   </w:style>
   <w:style w:type="table" w:default="1" w:styleId="TableNormal">
@@ -379,6 +2290,76 @@
     <w:uiPriority w:val="99"/>
     <w:semiHidden/>
     <w:unhideWhenUsed/>
+  </w:style>
+  <w:style w:type="paragraph" w:styleId="ListParagraph">
+    <w:name w:val="List Paragraph"/>
+    <w:basedOn w:val="Normal"/>
+    <w:uiPriority w:val="34"/>
+    <w:qFormat/>
+    <w:rsid w:val="00647719"/>
+    <w:pPr>
+      <w:ind w:left="720"/>
+      <w:contextualSpacing/>
+    </w:pPr>
+  </w:style>
+  <w:style w:type="character" w:styleId="PlaceholderText">
+    <w:name w:val="Placeholder Text"/>
+    <w:basedOn w:val="DefaultParagraphFont"/>
+    <w:uiPriority w:val="99"/>
+    <w:semiHidden/>
+    <w:rsid w:val="00647719"/>
+    <w:rPr>
+      <w:color w:val="808080"/>
+    </w:rPr>
+  </w:style>
+  <w:style w:type="paragraph" w:styleId="BalloonText">
+    <w:name w:val="Balloon Text"/>
+    <w:basedOn w:val="Normal"/>
+    <w:link w:val="BalloonTextChar"/>
+    <w:uiPriority w:val="99"/>
+    <w:semiHidden/>
+    <w:unhideWhenUsed/>
+    <w:rsid w:val="00647719"/>
+    <w:pPr>
+      <w:spacing w:after="0" w:line="240" w:lineRule="auto"/>
+    </w:pPr>
+    <w:rPr>
+      <w:rFonts w:ascii="Tahoma" w:hAnsi="Tahoma" w:cs="Tahoma"/>
+      <w:sz w:val="16"/>
+      <w:szCs w:val="16"/>
+    </w:rPr>
+  </w:style>
+  <w:style w:type="character" w:customStyle="1" w:styleId="BalloonTextChar">
+    <w:name w:val="Balloon Text Char"/>
+    <w:basedOn w:val="DefaultParagraphFont"/>
+    <w:link w:val="BalloonText"/>
+    <w:uiPriority w:val="99"/>
+    <w:semiHidden/>
+    <w:rsid w:val="00647719"/>
+    <w:rPr>
+      <w:rFonts w:ascii="Tahoma" w:hAnsi="Tahoma" w:cs="Tahoma"/>
+      <w:sz w:val="16"/>
+      <w:szCs w:val="16"/>
+    </w:rPr>
+  </w:style>
+  <w:style w:type="table" w:styleId="TableGrid">
+    <w:name w:val="Table Grid"/>
+    <w:basedOn w:val="TableNormal"/>
+    <w:uiPriority w:val="59"/>
+    <w:rsid w:val="00647719"/>
+    <w:pPr>
+      <w:spacing w:after="0" w:line="240" w:lineRule="auto"/>
+    </w:pPr>
+    <w:tblPr>
+      <w:tblBorders>
+        <w:top w:val="single" w:sz="4" w:space="0" w:color="auto"/>
+        <w:left w:val="single" w:sz="4" w:space="0" w:color="auto"/>
+        <w:bottom w:val="single" w:sz="4" w:space="0" w:color="auto"/>
+        <w:right w:val="single" w:sz="4" w:space="0" w:color="auto"/>
+        <w:insideH w:val="single" w:sz="4" w:space="0" w:color="auto"/>
+        <w:insideV w:val="single" w:sz="4" w:space="0" w:color="auto"/>
+      </w:tblBorders>
+    </w:tblPr>
   </w:style>
 </w:styles>
 </file>
@@ -546,7 +2527,6 @@
   <w:style w:type="character" w:default="1" w:styleId="DefaultParagraphFont">
     <w:name w:val="Default Paragraph Font"/>
     <w:uiPriority w:val="1"/>
-    <w:semiHidden/>
     <w:unhideWhenUsed/>
   </w:style>
   <w:style w:type="table" w:default="1" w:styleId="TableNormal">
@@ -569,6 +2549,76 @@
     <w:uiPriority w:val="99"/>
     <w:semiHidden/>
     <w:unhideWhenUsed/>
+  </w:style>
+  <w:style w:type="paragraph" w:styleId="ListParagraph">
+    <w:name w:val="List Paragraph"/>
+    <w:basedOn w:val="Normal"/>
+    <w:uiPriority w:val="34"/>
+    <w:qFormat/>
+    <w:rsid w:val="00647719"/>
+    <w:pPr>
+      <w:ind w:left="720"/>
+      <w:contextualSpacing/>
+    </w:pPr>
+  </w:style>
+  <w:style w:type="character" w:styleId="PlaceholderText">
+    <w:name w:val="Placeholder Text"/>
+    <w:basedOn w:val="DefaultParagraphFont"/>
+    <w:uiPriority w:val="99"/>
+    <w:semiHidden/>
+    <w:rsid w:val="00647719"/>
+    <w:rPr>
+      <w:color w:val="808080"/>
+    </w:rPr>
+  </w:style>
+  <w:style w:type="paragraph" w:styleId="BalloonText">
+    <w:name w:val="Balloon Text"/>
+    <w:basedOn w:val="Normal"/>
+    <w:link w:val="BalloonTextChar"/>
+    <w:uiPriority w:val="99"/>
+    <w:semiHidden/>
+    <w:unhideWhenUsed/>
+    <w:rsid w:val="00647719"/>
+    <w:pPr>
+      <w:spacing w:after="0" w:line="240" w:lineRule="auto"/>
+    </w:pPr>
+    <w:rPr>
+      <w:rFonts w:ascii="Tahoma" w:hAnsi="Tahoma" w:cs="Tahoma"/>
+      <w:sz w:val="16"/>
+      <w:szCs w:val="16"/>
+    </w:rPr>
+  </w:style>
+  <w:style w:type="character" w:customStyle="1" w:styleId="BalloonTextChar">
+    <w:name w:val="Balloon Text Char"/>
+    <w:basedOn w:val="DefaultParagraphFont"/>
+    <w:link w:val="BalloonText"/>
+    <w:uiPriority w:val="99"/>
+    <w:semiHidden/>
+    <w:rsid w:val="00647719"/>
+    <w:rPr>
+      <w:rFonts w:ascii="Tahoma" w:hAnsi="Tahoma" w:cs="Tahoma"/>
+      <w:sz w:val="16"/>
+      <w:szCs w:val="16"/>
+    </w:rPr>
+  </w:style>
+  <w:style w:type="table" w:styleId="TableGrid">
+    <w:name w:val="Table Grid"/>
+    <w:basedOn w:val="TableNormal"/>
+    <w:uiPriority w:val="59"/>
+    <w:rsid w:val="00647719"/>
+    <w:pPr>
+      <w:spacing w:after="0" w:line="240" w:lineRule="auto"/>
+    </w:pPr>
+    <w:tblPr>
+      <w:tblBorders>
+        <w:top w:val="single" w:sz="4" w:space="0" w:color="auto"/>
+        <w:left w:val="single" w:sz="4" w:space="0" w:color="auto"/>
+        <w:bottom w:val="single" w:sz="4" w:space="0" w:color="auto"/>
+        <w:right w:val="single" w:sz="4" w:space="0" w:color="auto"/>
+        <w:insideH w:val="single" w:sz="4" w:space="0" w:color="auto"/>
+        <w:insideV w:val="single" w:sz="4" w:space="0" w:color="auto"/>
+      </w:tblBorders>
+    </w:tblPr>
   </w:style>
 </w:styles>
 </file>

</xml_diff>

<commit_message>
completed RA/Dec -> alt/az section
</commit_message>
<xml_diff>
--- a/Writing that may not fit.docx
+++ b/Writing that may not fit.docx
@@ -16,22 +16,27 @@
       <w:r>
         <w:t xml:space="preserve"> from Right Ascension and Declination.</w:t>
       </w:r>
+      <w:r>
+        <w:t xml:space="preserve"> (</w:t>
+      </w:r>
+      <w:hyperlink r:id="rId6" w:history="1">
+        <w:r>
+          <w:rPr>
+            <w:rStyle w:val="Hyperlink"/>
+          </w:rPr>
+          <w:t>http://www.stargazing.net/kepler/altaz.html</w:t>
+        </w:r>
+      </w:hyperlink>
+      <w:r>
+        <w:t xml:space="preserve">, practical astronomy with your computer, foundation of celestial mechanics) </w:t>
+      </w:r>
     </w:p>
     <w:p>
       <w:r>
         <w:t>Right ascension (RA) and d</w:t>
       </w:r>
       <w:r>
-        <w:t>eclination (Dec) is a</w:t>
-      </w:r>
-      <w:r>
-        <w:t>n Earth centered</w:t>
-      </w:r>
-      <w:r>
-        <w:t xml:space="preserve"> celestial coordinate system which is independent of the </w:t>
-      </w:r>
-      <w:r>
-        <w:t xml:space="preserve">viewer’s current time and location. </w:t>
+        <w:t xml:space="preserve">eclination (Dec) is an Earth centered celestial coordinate system which is independent of the viewer’s current time and location. </w:t>
       </w:r>
       <w:r>
         <w:t xml:space="preserve">The declination of a celestial object is the angle between two lines, one from the center of the Earth to the equator and the other from the center of the Earth to the object. </w:t>
@@ -82,7 +87,39 @@
       </w:r>
       <w:proofErr w:type="spellEnd"/>
       <w:r>
-        <w:t xml:space="preserve"> is: right ascension and declination of the object, latitude and longitude of the observer, </w:t>
+        <w:t xml:space="preserve"> is: right ascension </w:t>
+      </w:r>
+      <w:r>
+        <w:t xml:space="preserve">(RA) </w:t>
+      </w:r>
+      <w:r>
+        <w:t>and declination</w:t>
+      </w:r>
+      <w:r>
+        <w:t xml:space="preserve"> (Dec)</w:t>
+      </w:r>
+      <w:r>
+        <w:t xml:space="preserve"> of the object, latitude </w:t>
+      </w:r>
+      <w:r>
+        <w:t>(</w:t>
+      </w:r>
+      <w:proofErr w:type="spellStart"/>
+      <w:r>
+        <w:t>lat</w:t>
+      </w:r>
+      <w:proofErr w:type="spellEnd"/>
+      <w:r>
+        <w:t xml:space="preserve">) </w:t>
+      </w:r>
+      <w:r>
+        <w:t xml:space="preserve">and longitude </w:t>
+      </w:r>
+      <w:r>
+        <w:t xml:space="preserve">(long) </w:t>
+      </w:r>
+      <w:r>
+        <w:t xml:space="preserve">of the observer, </w:t>
       </w:r>
       <w:r>
         <w:t>and the time and date of observation.</w:t>
@@ -102,7 +139,19 @@
         <w:t xml:space="preserve"> </w:t>
       </w:r>
       <w:r>
-        <w:t>the decimal number of days elapsed from the fundamental epoch of the RA/Dec coordinates used</w:t>
+        <w:t xml:space="preserve">the decimal number of days elapsed from the </w:t>
+      </w:r>
+      <w:r>
+        <w:t>reference date (</w:t>
+      </w:r>
+      <w:r>
+        <w:t>fundamental epoch</w:t>
+      </w:r>
+      <w:r>
+        <w:t>)</w:t>
+      </w:r>
+      <w:r>
+        <w:t xml:space="preserve"> of the RA/Dec coordinates used</w:t>
       </w:r>
       <w:r>
         <w:t>, usually J2000</w:t>
@@ -132,7 +181,16 @@
         <w:t xml:space="preserve"> </w:t>
       </w:r>
       <w:r>
-        <w:t>the observation time in UT</w:t>
+        <w:t xml:space="preserve">the observation time in </w:t>
+      </w:r>
+      <w:r>
+        <w:t>universal time (</w:t>
+      </w:r>
+      <w:r>
+        <w:t>UT</w:t>
+      </w:r>
+      <w:r>
+        <w:t>)</w:t>
       </w:r>
     </w:p>
     <w:p>
@@ -1331,6 +1389,7 @@
               <w:jc w:val="center"/>
             </w:pPr>
             <w:r>
+              <w:lastRenderedPageBreak/>
               <w:t>2021</w:t>
             </w:r>
           </w:p>
@@ -1425,7 +1484,6 @@
               <w:jc w:val="center"/>
             </w:pPr>
             <w:r>
-              <w:lastRenderedPageBreak/>
               <w:t>2022</w:t>
             </w:r>
           </w:p>
@@ -1711,11 +1769,1014 @@
       </m:oMath>
     </w:p>
     <w:p>
+      <w:r>
+        <w:t>The next step is to find the local sidereal time</w:t>
+      </w:r>
+      <w:r>
+        <w:t xml:space="preserve"> (LST)</w:t>
+      </w:r>
+      <w:r>
+        <w:t xml:space="preserve">. Sidereal time references the stars instead of the </w:t>
+      </w:r>
+      <w:r>
+        <w:t>S</w:t>
+      </w:r>
+      <w:r>
+        <w:t xml:space="preserve">un </w:t>
+      </w:r>
+      <w:r>
+        <w:t>and thus only tracks the rotation of the Earth and not the orbit of the Earth around the sun. A sidereal day is about 4 minutes shorter than a solar day. LST can be approximated by the following formula (</w:t>
+      </w:r>
+      <w:r>
+        <w:t>http://www.stargazing.net/kepler/altaz.html#twig07</w:t>
+      </w:r>
+      <w:r>
+        <w:t>):</w:t>
+      </w:r>
+    </w:p>
+    <w:p>
+      <m:oMathPara>
+        <m:oMath>
+          <m:r>
+            <w:rPr>
+              <w:rFonts w:ascii="Cambria Math" w:hAnsi="Cambria Math"/>
+            </w:rPr>
+            <m:t>LST=100.46+0.985647*d+long+15*UT</m:t>
+          </m:r>
+        </m:oMath>
+      </m:oMathPara>
+    </w:p>
+    <w:p>
+      <m:oMathPara>
+        <m:oMath>
+          <m:r>
+            <m:rPr>
+              <m:nor/>
+            </m:rPr>
+            <w:rPr>
+              <w:rFonts w:ascii="Cambria Math" w:hAnsi="Cambria Math"/>
+            </w:rPr>
+            <m:t>Where</m:t>
+          </m:r>
+        </m:oMath>
+      </m:oMathPara>
+    </w:p>
+    <w:p>
+      <m:oMathPara>
+        <m:oMath>
+          <m:r>
+            <w:rPr>
+              <w:rFonts w:ascii="Cambria Math" w:hAnsi="Cambria Math"/>
+            </w:rPr>
+            <m:t xml:space="preserve">d= </m:t>
+          </m:r>
+          <m:r>
+            <m:rPr>
+              <m:nor/>
+            </m:rPr>
+            <w:rPr>
+              <w:rFonts w:ascii="Cambria Math" w:hAnsi="Cambria Math"/>
+            </w:rPr>
+            <m:t xml:space="preserve">days from J2000, </m:t>
+          </m:r>
+          <m:sSub>
+            <m:sSubPr>
+              <m:ctrlPr>
+                <w:rPr>
+                  <w:rFonts w:ascii="Cambria Math" w:hAnsi="Cambria Math"/>
+                  <w:i/>
+                </w:rPr>
+              </m:ctrlPr>
+            </m:sSubPr>
+            <m:e>
+              <m:r>
+                <w:rPr>
+                  <w:rFonts w:ascii="Cambria Math" w:hAnsi="Cambria Math"/>
+                </w:rPr>
+                <m:t>d</m:t>
+              </m:r>
+            </m:e>
+            <m:sub>
+              <m:r>
+                <w:rPr>
+                  <w:rFonts w:ascii="Cambria Math" w:hAnsi="Cambria Math"/>
+                </w:rPr>
+                <m:t>since J2000</m:t>
+              </m:r>
+            </m:sub>
+          </m:sSub>
+          <m:r>
+            <w:rPr>
+              <w:rFonts w:ascii="Cambria Math" w:hAnsi="Cambria Math"/>
+            </w:rPr>
+            <m:t xml:space="preserve"> </m:t>
+          </m:r>
+          <m:r>
+            <m:rPr>
+              <m:nor/>
+            </m:rPr>
+            <w:rPr>
+              <w:rFonts w:ascii="Cambria Math" w:hAnsi="Cambria Math"/>
+            </w:rPr>
+            <m:t>above</m:t>
+          </m:r>
+          <m:r>
+            <w:rPr>
+              <w:rFonts w:ascii="Cambria Math" w:hAnsi="Cambria Math"/>
+            </w:rPr>
+            <m:t xml:space="preserve"> </m:t>
+          </m:r>
+          <m:r>
+            <m:rPr>
+              <m:nor/>
+            </m:rPr>
+            <w:rPr>
+              <w:rFonts w:ascii="Cambria Math" w:hAnsi="Cambria Math"/>
+            </w:rPr>
+            <m:t xml:space="preserve"> </m:t>
+          </m:r>
+        </m:oMath>
+      </m:oMathPara>
+    </w:p>
+    <w:p>
+      <m:oMathPara>
+        <m:oMath>
+          <m:r>
+            <w:rPr>
+              <w:rFonts w:ascii="Cambria Math" w:hAnsi="Cambria Math"/>
+            </w:rPr>
+            <m:t>UT=</m:t>
+          </m:r>
+          <m:r>
+            <m:rPr>
+              <m:nor/>
+            </m:rPr>
+            <w:rPr>
+              <w:rFonts w:ascii="Cambria Math" w:hAnsi="Cambria Math"/>
+            </w:rPr>
+            <m:t>universal time in decimal hours</m:t>
+          </m:r>
+        </m:oMath>
+      </m:oMathPara>
+    </w:p>
+    <w:p>
+      <m:oMathPara>
+        <m:oMath>
+          <m:r>
+            <w:rPr>
+              <w:rFonts w:ascii="Cambria Math" w:hAnsi="Cambria Math"/>
+            </w:rPr>
+            <m:t>long=</m:t>
+          </m:r>
+          <m:r>
+            <m:rPr>
+              <m:nor/>
+            </m:rPr>
+            <w:rPr>
+              <w:rFonts w:ascii="Cambria Math" w:hAnsi="Cambria Math"/>
+            </w:rPr>
+            <m:t>observation longitude in decimal degrees, East positive</m:t>
+          </m:r>
+        </m:oMath>
+      </m:oMathPara>
+    </w:p>
+    <w:p>
+      <w:r>
+        <w:t>This results in the local sidereal time in degrees to an accuracy of ~0.3 seconds.</w:t>
+      </w:r>
+    </w:p>
+    <w:p>
+      <w:r>
+        <w:t>Next, hour angle (HA) in degrees is calculated from LST and RA to account for the rotation of the Earth:</w:t>
+      </w:r>
+    </w:p>
+    <w:p>
+      <m:oMathPara>
+        <m:oMath>
+          <m:r>
+            <w:rPr>
+              <w:rFonts w:ascii="Cambria Math" w:hAnsi="Cambria Math"/>
+            </w:rPr>
+            <m:t>HA=LST-RA</m:t>
+          </m:r>
+        </m:oMath>
+      </m:oMathPara>
+    </w:p>
+    <w:p>
+      <w:r>
+        <w:t>Finally, Altitude (Alt) and Azimuth (</w:t>
+      </w:r>
+      <w:proofErr w:type="spellStart"/>
+      <w:proofErr w:type="gramStart"/>
+      <w:r>
+        <w:t>Az</w:t>
+      </w:r>
+      <w:proofErr w:type="spellEnd"/>
+      <w:proofErr w:type="gramEnd"/>
+      <w:r>
+        <w:t>) can be calculated:</w:t>
+      </w:r>
+    </w:p>
+    <w:p>
+      <m:oMathPara>
+        <m:oMath>
+          <m:func>
+            <m:funcPr>
+              <m:ctrlPr>
+                <w:rPr>
+                  <w:rFonts w:ascii="Cambria Math" w:hAnsi="Cambria Math"/>
+                  <w:i/>
+                </w:rPr>
+              </m:ctrlPr>
+            </m:funcPr>
+            <m:fName>
+              <m:r>
+                <m:rPr>
+                  <m:sty m:val="p"/>
+                </m:rPr>
+                <w:rPr>
+                  <w:rFonts w:ascii="Cambria Math" w:hAnsi="Cambria Math"/>
+                </w:rPr>
+                <m:t>sin</m:t>
+              </m:r>
+            </m:fName>
+            <m:e>
+              <m:d>
+                <m:dPr>
+                  <m:ctrlPr>
+                    <w:rPr>
+                      <w:rFonts w:ascii="Cambria Math" w:hAnsi="Cambria Math"/>
+                      <w:i/>
+                    </w:rPr>
+                  </m:ctrlPr>
+                </m:dPr>
+                <m:e>
+                  <m:r>
+                    <w:rPr>
+                      <w:rFonts w:ascii="Cambria Math" w:hAnsi="Cambria Math"/>
+                    </w:rPr>
+                    <m:t>Alt</m:t>
+                  </m:r>
+                </m:e>
+              </m:d>
+            </m:e>
+          </m:func>
+          <m:r>
+            <w:rPr>
+              <w:rFonts w:ascii="Cambria Math" w:hAnsi="Cambria Math"/>
+            </w:rPr>
+            <m:t>=</m:t>
+          </m:r>
+          <m:func>
+            <m:funcPr>
+              <m:ctrlPr>
+                <w:rPr>
+                  <w:rFonts w:ascii="Cambria Math" w:hAnsi="Cambria Math"/>
+                </w:rPr>
+              </m:ctrlPr>
+            </m:funcPr>
+            <m:fName>
+              <m:r>
+                <m:rPr>
+                  <m:sty m:val="p"/>
+                </m:rPr>
+                <w:rPr>
+                  <w:rFonts w:ascii="Cambria Math" w:hAnsi="Cambria Math"/>
+                </w:rPr>
+                <m:t>sin</m:t>
+              </m:r>
+            </m:fName>
+            <m:e>
+              <m:d>
+                <m:dPr>
+                  <m:ctrlPr>
+                    <w:rPr>
+                      <w:rFonts w:ascii="Cambria Math" w:hAnsi="Cambria Math"/>
+                      <w:i/>
+                    </w:rPr>
+                  </m:ctrlPr>
+                </m:dPr>
+                <m:e>
+                  <m:r>
+                    <w:rPr>
+                      <w:rFonts w:ascii="Cambria Math" w:hAnsi="Cambria Math"/>
+                    </w:rPr>
+                    <m:t>Dec</m:t>
+                  </m:r>
+                </m:e>
+              </m:d>
+            </m:e>
+          </m:func>
+          <m:r>
+            <w:rPr>
+              <w:rFonts w:ascii="Cambria Math" w:hAnsi="Cambria Math"/>
+            </w:rPr>
+            <m:t>*</m:t>
+          </m:r>
+          <m:func>
+            <m:funcPr>
+              <m:ctrlPr>
+                <w:rPr>
+                  <w:rFonts w:ascii="Cambria Math" w:hAnsi="Cambria Math"/>
+                  <w:i/>
+                </w:rPr>
+              </m:ctrlPr>
+            </m:funcPr>
+            <m:fName>
+              <m:r>
+                <m:rPr>
+                  <m:sty m:val="p"/>
+                </m:rPr>
+                <w:rPr>
+                  <w:rFonts w:ascii="Cambria Math" w:hAnsi="Cambria Math"/>
+                </w:rPr>
+                <m:t>sin</m:t>
+              </m:r>
+            </m:fName>
+            <m:e>
+              <m:d>
+                <m:dPr>
+                  <m:ctrlPr>
+                    <w:rPr>
+                      <w:rFonts w:ascii="Cambria Math" w:hAnsi="Cambria Math"/>
+                      <w:i/>
+                    </w:rPr>
+                  </m:ctrlPr>
+                </m:dPr>
+                <m:e>
+                  <m:r>
+                    <w:rPr>
+                      <w:rFonts w:ascii="Cambria Math" w:hAnsi="Cambria Math"/>
+                    </w:rPr>
+                    <m:t>lat</m:t>
+                  </m:r>
+                </m:e>
+              </m:d>
+            </m:e>
+          </m:func>
+          <m:r>
+            <w:rPr>
+              <w:rFonts w:ascii="Cambria Math" w:hAnsi="Cambria Math"/>
+            </w:rPr>
+            <m:t>+</m:t>
+          </m:r>
+          <m:func>
+            <m:funcPr>
+              <m:ctrlPr>
+                <w:rPr>
+                  <w:rFonts w:ascii="Cambria Math" w:hAnsi="Cambria Math"/>
+                </w:rPr>
+              </m:ctrlPr>
+            </m:funcPr>
+            <m:fName>
+              <m:r>
+                <m:rPr>
+                  <m:sty m:val="p"/>
+                </m:rPr>
+                <w:rPr>
+                  <w:rFonts w:ascii="Cambria Math" w:hAnsi="Cambria Math"/>
+                </w:rPr>
+                <m:t>cos</m:t>
+              </m:r>
+              <m:ctrlPr>
+                <w:rPr>
+                  <w:rFonts w:ascii="Cambria Math" w:hAnsi="Cambria Math"/>
+                  <w:i/>
+                </w:rPr>
+              </m:ctrlPr>
+            </m:fName>
+            <m:e>
+              <m:d>
+                <m:dPr>
+                  <m:ctrlPr>
+                    <w:rPr>
+                      <w:rFonts w:ascii="Cambria Math" w:hAnsi="Cambria Math"/>
+                      <w:i/>
+                    </w:rPr>
+                  </m:ctrlPr>
+                </m:dPr>
+                <m:e>
+                  <m:r>
+                    <w:rPr>
+                      <w:rFonts w:ascii="Cambria Math" w:hAnsi="Cambria Math"/>
+                    </w:rPr>
+                    <m:t>Dec</m:t>
+                  </m:r>
+                </m:e>
+              </m:d>
+            </m:e>
+          </m:func>
+          <m:r>
+            <w:rPr>
+              <w:rFonts w:ascii="Cambria Math" w:hAnsi="Cambria Math"/>
+            </w:rPr>
+            <m:t>*</m:t>
+          </m:r>
+          <m:func>
+            <m:funcPr>
+              <m:ctrlPr>
+                <w:rPr>
+                  <w:rFonts w:ascii="Cambria Math" w:hAnsi="Cambria Math"/>
+                </w:rPr>
+              </m:ctrlPr>
+            </m:funcPr>
+            <m:fName>
+              <m:r>
+                <m:rPr>
+                  <m:sty m:val="p"/>
+                </m:rPr>
+                <w:rPr>
+                  <w:rFonts w:ascii="Cambria Math" w:hAnsi="Cambria Math"/>
+                </w:rPr>
+                <m:t>cos</m:t>
+              </m:r>
+              <m:ctrlPr>
+                <w:rPr>
+                  <w:rFonts w:ascii="Cambria Math" w:hAnsi="Cambria Math"/>
+                  <w:i/>
+                </w:rPr>
+              </m:ctrlPr>
+            </m:fName>
+            <m:e>
+              <m:d>
+                <m:dPr>
+                  <m:ctrlPr>
+                    <w:rPr>
+                      <w:rFonts w:ascii="Cambria Math" w:hAnsi="Cambria Math"/>
+                      <w:i/>
+                    </w:rPr>
+                  </m:ctrlPr>
+                </m:dPr>
+                <m:e>
+                  <m:r>
+                    <w:rPr>
+                      <w:rFonts w:ascii="Cambria Math" w:hAnsi="Cambria Math"/>
+                    </w:rPr>
+                    <m:t>lat</m:t>
+                  </m:r>
+                </m:e>
+              </m:d>
+            </m:e>
+          </m:func>
+          <m:r>
+            <w:rPr>
+              <w:rFonts w:ascii="Cambria Math" w:hAnsi="Cambria Math"/>
+            </w:rPr>
+            <m:t>*</m:t>
+          </m:r>
+          <m:func>
+            <m:funcPr>
+              <m:ctrlPr>
+                <w:rPr>
+                  <w:rFonts w:ascii="Cambria Math" w:hAnsi="Cambria Math"/>
+                </w:rPr>
+              </m:ctrlPr>
+            </m:funcPr>
+            <m:fName>
+              <m:r>
+                <m:rPr>
+                  <m:sty m:val="p"/>
+                </m:rPr>
+                <w:rPr>
+                  <w:rFonts w:ascii="Cambria Math" w:hAnsi="Cambria Math"/>
+                </w:rPr>
+                <m:t>cos</m:t>
+              </m:r>
+              <m:ctrlPr>
+                <w:rPr>
+                  <w:rFonts w:ascii="Cambria Math" w:hAnsi="Cambria Math"/>
+                  <w:i/>
+                </w:rPr>
+              </m:ctrlPr>
+            </m:fName>
+            <m:e>
+              <m:d>
+                <m:dPr>
+                  <m:ctrlPr>
+                    <w:rPr>
+                      <w:rFonts w:ascii="Cambria Math" w:hAnsi="Cambria Math"/>
+                      <w:i/>
+                    </w:rPr>
+                  </m:ctrlPr>
+                </m:dPr>
+                <m:e>
+                  <m:r>
+                    <w:rPr>
+                      <w:rFonts w:ascii="Cambria Math" w:hAnsi="Cambria Math"/>
+                    </w:rPr>
+                    <m:t>HA</m:t>
+                  </m:r>
+                </m:e>
+              </m:d>
+            </m:e>
+          </m:func>
+        </m:oMath>
+      </m:oMathPara>
+    </w:p>
+    <w:p>
+      <m:oMathPara>
+        <m:oMath>
+          <m:r>
+            <w:rPr>
+              <w:rFonts w:ascii="Cambria Math" w:hAnsi="Cambria Math"/>
+            </w:rPr>
+            <m:t>Alt=</m:t>
+          </m:r>
+          <m:func>
+            <m:funcPr>
+              <m:ctrlPr>
+                <w:rPr>
+                  <w:rFonts w:ascii="Cambria Math" w:hAnsi="Cambria Math"/>
+                </w:rPr>
+              </m:ctrlPr>
+            </m:funcPr>
+            <m:fName>
+              <m:r>
+                <m:rPr>
+                  <m:sty m:val="p"/>
+                </m:rPr>
+                <w:rPr>
+                  <w:rFonts w:ascii="Cambria Math" w:hAnsi="Cambria Math"/>
+                </w:rPr>
+                <m:t>asin</m:t>
+              </m:r>
+              <m:ctrlPr>
+                <w:rPr>
+                  <w:rFonts w:ascii="Cambria Math" w:hAnsi="Cambria Math"/>
+                  <w:i/>
+                </w:rPr>
+              </m:ctrlPr>
+            </m:fName>
+            <m:e>
+              <m:d>
+                <m:dPr>
+                  <m:ctrlPr>
+                    <w:rPr>
+                      <w:rFonts w:ascii="Cambria Math" w:hAnsi="Cambria Math"/>
+                      <w:i/>
+                    </w:rPr>
+                  </m:ctrlPr>
+                </m:dPr>
+                <m:e>
+                  <m:r>
+                    <w:rPr>
+                      <w:rFonts w:ascii="Cambria Math" w:hAnsi="Cambria Math"/>
+                    </w:rPr>
+                    <m:t>Alt</m:t>
+                  </m:r>
+                </m:e>
+              </m:d>
+            </m:e>
+          </m:func>
+        </m:oMath>
+      </m:oMathPara>
+    </w:p>
+    <w:p>
+      <m:oMathPara>
+        <m:oMath>
+          <m:func>
+            <m:funcPr>
+              <m:ctrlPr>
+                <w:rPr>
+                  <w:rFonts w:ascii="Cambria Math" w:hAnsi="Cambria Math"/>
+                  <w:i/>
+                </w:rPr>
+              </m:ctrlPr>
+            </m:funcPr>
+            <m:fName>
+              <m:r>
+                <m:rPr>
+                  <m:sty m:val="p"/>
+                </m:rPr>
+                <w:rPr>
+                  <w:rFonts w:ascii="Cambria Math" w:hAnsi="Cambria Math"/>
+                </w:rPr>
+                <m:t>cos</m:t>
+              </m:r>
+            </m:fName>
+            <m:e>
+              <m:d>
+                <m:dPr>
+                  <m:ctrlPr>
+                    <w:rPr>
+                      <w:rFonts w:ascii="Cambria Math" w:hAnsi="Cambria Math"/>
+                      <w:i/>
+                    </w:rPr>
+                  </m:ctrlPr>
+                </m:dPr>
+                <m:e>
+                  <m:r>
+                    <w:rPr>
+                      <w:rFonts w:ascii="Cambria Math" w:hAnsi="Cambria Math"/>
+                    </w:rPr>
+                    <m:t>A</m:t>
+                  </m:r>
+                </m:e>
+              </m:d>
+            </m:e>
+          </m:func>
+          <m:r>
+            <w:rPr>
+              <w:rFonts w:ascii="Cambria Math" w:hAnsi="Cambria Math"/>
+            </w:rPr>
+            <m:t>=</m:t>
+          </m:r>
+          <m:f>
+            <m:fPr>
+              <m:ctrlPr>
+                <w:rPr>
+                  <w:rFonts w:ascii="Cambria Math" w:hAnsi="Cambria Math"/>
+                  <w:i/>
+                </w:rPr>
+              </m:ctrlPr>
+            </m:fPr>
+            <m:num>
+              <m:func>
+                <m:funcPr>
+                  <m:ctrlPr>
+                    <w:rPr>
+                      <w:rFonts w:ascii="Cambria Math" w:hAnsi="Cambria Math"/>
+                      <w:i/>
+                    </w:rPr>
+                  </m:ctrlPr>
+                </m:funcPr>
+                <m:fName>
+                  <m:r>
+                    <m:rPr>
+                      <m:sty m:val="p"/>
+                    </m:rPr>
+                    <w:rPr>
+                      <w:rFonts w:ascii="Cambria Math" w:hAnsi="Cambria Math"/>
+                    </w:rPr>
+                    <m:t>sin</m:t>
+                  </m:r>
+                </m:fName>
+                <m:e>
+                  <m:d>
+                    <m:dPr>
+                      <m:ctrlPr>
+                        <w:rPr>
+                          <w:rFonts w:ascii="Cambria Math" w:hAnsi="Cambria Math"/>
+                          <w:i/>
+                        </w:rPr>
+                      </m:ctrlPr>
+                    </m:dPr>
+                    <m:e>
+                      <m:r>
+                        <w:rPr>
+                          <w:rFonts w:ascii="Cambria Math" w:hAnsi="Cambria Math"/>
+                        </w:rPr>
+                        <m:t>Dec</m:t>
+                      </m:r>
+                    </m:e>
+                  </m:d>
+                </m:e>
+              </m:func>
+              <m:r>
+                <w:rPr>
+                  <w:rFonts w:ascii="Cambria Math" w:hAnsi="Cambria Math"/>
+                </w:rPr>
+                <m:t>-</m:t>
+              </m:r>
+              <m:func>
+                <m:funcPr>
+                  <m:ctrlPr>
+                    <w:rPr>
+                      <w:rFonts w:ascii="Cambria Math" w:hAnsi="Cambria Math"/>
+                    </w:rPr>
+                  </m:ctrlPr>
+                </m:funcPr>
+                <m:fName>
+                  <m:r>
+                    <m:rPr>
+                      <m:sty m:val="p"/>
+                    </m:rPr>
+                    <w:rPr>
+                      <w:rFonts w:ascii="Cambria Math" w:hAnsi="Cambria Math"/>
+                    </w:rPr>
+                    <m:t>sin</m:t>
+                  </m:r>
+                  <m:ctrlPr>
+                    <w:rPr>
+                      <w:rFonts w:ascii="Cambria Math" w:hAnsi="Cambria Math"/>
+                      <w:i/>
+                    </w:rPr>
+                  </m:ctrlPr>
+                </m:fName>
+                <m:e>
+                  <m:d>
+                    <m:dPr>
+                      <m:ctrlPr>
+                        <w:rPr>
+                          <w:rFonts w:ascii="Cambria Math" w:hAnsi="Cambria Math"/>
+                          <w:i/>
+                        </w:rPr>
+                      </m:ctrlPr>
+                    </m:dPr>
+                    <m:e>
+                      <m:r>
+                        <w:rPr>
+                          <w:rFonts w:ascii="Cambria Math" w:hAnsi="Cambria Math"/>
+                        </w:rPr>
+                        <m:t>Alt</m:t>
+                      </m:r>
+                    </m:e>
+                  </m:d>
+                </m:e>
+              </m:func>
+              <m:r>
+                <w:rPr>
+                  <w:rFonts w:ascii="Cambria Math" w:hAnsi="Cambria Math"/>
+                </w:rPr>
+                <m:t>*</m:t>
+              </m:r>
+              <m:func>
+                <m:funcPr>
+                  <m:ctrlPr>
+                    <w:rPr>
+                      <w:rFonts w:ascii="Cambria Math" w:hAnsi="Cambria Math"/>
+                    </w:rPr>
+                  </m:ctrlPr>
+                </m:funcPr>
+                <m:fName>
+                  <m:r>
+                    <m:rPr>
+                      <m:sty m:val="p"/>
+                    </m:rPr>
+                    <w:rPr>
+                      <w:rFonts w:ascii="Cambria Math" w:hAnsi="Cambria Math"/>
+                    </w:rPr>
+                    <m:t>sin</m:t>
+                  </m:r>
+                  <m:ctrlPr>
+                    <w:rPr>
+                      <w:rFonts w:ascii="Cambria Math" w:hAnsi="Cambria Math"/>
+                      <w:i/>
+                    </w:rPr>
+                  </m:ctrlPr>
+                </m:fName>
+                <m:e>
+                  <m:d>
+                    <m:dPr>
+                      <m:ctrlPr>
+                        <w:rPr>
+                          <w:rFonts w:ascii="Cambria Math" w:hAnsi="Cambria Math"/>
+                          <w:i/>
+                        </w:rPr>
+                      </m:ctrlPr>
+                    </m:dPr>
+                    <m:e>
+                      <m:r>
+                        <w:rPr>
+                          <w:rFonts w:ascii="Cambria Math" w:hAnsi="Cambria Math"/>
+                        </w:rPr>
+                        <m:t>lat</m:t>
+                      </m:r>
+                    </m:e>
+                  </m:d>
+                </m:e>
+              </m:func>
+            </m:num>
+            <m:den>
+              <m:func>
+                <m:funcPr>
+                  <m:ctrlPr>
+                    <w:rPr>
+                      <w:rFonts w:ascii="Cambria Math" w:hAnsi="Cambria Math"/>
+                    </w:rPr>
+                  </m:ctrlPr>
+                </m:funcPr>
+                <m:fName>
+                  <m:r>
+                    <m:rPr>
+                      <m:sty m:val="p"/>
+                    </m:rPr>
+                    <w:rPr>
+                      <w:rFonts w:ascii="Cambria Math" w:hAnsi="Cambria Math"/>
+                    </w:rPr>
+                    <m:t>cos</m:t>
+                  </m:r>
+                </m:fName>
+                <m:e>
+                  <m:d>
+                    <m:dPr>
+                      <m:ctrlPr>
+                        <w:rPr>
+                          <w:rFonts w:ascii="Cambria Math" w:hAnsi="Cambria Math"/>
+                          <w:i/>
+                        </w:rPr>
+                      </m:ctrlPr>
+                    </m:dPr>
+                    <m:e>
+                      <m:r>
+                        <w:rPr>
+                          <w:rFonts w:ascii="Cambria Math" w:hAnsi="Cambria Math"/>
+                        </w:rPr>
+                        <m:t>Alt</m:t>
+                      </m:r>
+                    </m:e>
+                  </m:d>
+                </m:e>
+              </m:func>
+              <m:r>
+                <w:rPr>
+                  <w:rFonts w:ascii="Cambria Math" w:hAnsi="Cambria Math"/>
+                </w:rPr>
+                <m:t>*</m:t>
+              </m:r>
+              <m:r>
+                <m:rPr>
+                  <m:sty m:val="p"/>
+                </m:rPr>
+                <w:rPr>
+                  <w:rFonts w:ascii="Cambria Math" w:hAnsi="Cambria Math"/>
+                </w:rPr>
+                <m:t>cos⁡</m:t>
+              </m:r>
+              <m:r>
+                <w:rPr>
+                  <w:rFonts w:ascii="Cambria Math" w:hAnsi="Cambria Math"/>
+                </w:rPr>
+                <m:t>(lat)</m:t>
+              </m:r>
+            </m:den>
+          </m:f>
+          <m:r>
+            <w:rPr>
+              <w:rFonts w:ascii="Cambria Math" w:hAnsi="Cambria Math"/>
+            </w:rPr>
+            <m:t xml:space="preserve"> </m:t>
+          </m:r>
+        </m:oMath>
+      </m:oMathPara>
+    </w:p>
+    <w:p>
       <w:bookmarkStart w:id="0" w:name="_GoBack"/>
       <w:bookmarkEnd w:id="0"/>
+      <m:oMathPara>
+        <m:oMath>
+          <m:r>
+            <w:rPr>
+              <w:rFonts w:ascii="Cambria Math" w:hAnsi="Cambria Math"/>
+            </w:rPr>
+            <m:t>A=</m:t>
+          </m:r>
+          <m:func>
+            <m:funcPr>
+              <m:ctrlPr>
+                <w:rPr>
+                  <w:rFonts w:ascii="Cambria Math" w:hAnsi="Cambria Math"/>
+                </w:rPr>
+              </m:ctrlPr>
+            </m:funcPr>
+            <m:fName>
+              <m:r>
+                <m:rPr>
+                  <m:sty m:val="p"/>
+                </m:rPr>
+                <w:rPr>
+                  <w:rFonts w:ascii="Cambria Math" w:hAnsi="Cambria Math"/>
+                </w:rPr>
+                <m:t>acos</m:t>
+              </m:r>
+              <m:ctrlPr>
+                <w:rPr>
+                  <w:rFonts w:ascii="Cambria Math" w:hAnsi="Cambria Math"/>
+                  <w:i/>
+                </w:rPr>
+              </m:ctrlPr>
+            </m:fName>
+            <m:e>
+              <m:d>
+                <m:dPr>
+                  <m:ctrlPr>
+                    <w:rPr>
+                      <w:rFonts w:ascii="Cambria Math" w:hAnsi="Cambria Math"/>
+                      <w:i/>
+                    </w:rPr>
+                  </m:ctrlPr>
+                </m:dPr>
+                <m:e>
+                  <m:r>
+                    <w:rPr>
+                      <w:rFonts w:ascii="Cambria Math" w:hAnsi="Cambria Math"/>
+                    </w:rPr>
+                    <m:t>A</m:t>
+                  </m:r>
+                </m:e>
+              </m:d>
+            </m:e>
+          </m:func>
+        </m:oMath>
+      </m:oMathPara>
+    </w:p>
+    <w:p>
+      <m:oMathPara>
+        <m:oMath>
+          <m:r>
+            <w:rPr>
+              <w:rFonts w:ascii="Cambria Math" w:hAnsi="Cambria Math"/>
+            </w:rPr>
+            <m:t>Az</m:t>
+          </m:r>
+          <m:r>
+            <w:rPr>
+              <w:rFonts w:ascii="Cambria Math" w:hAnsi="Cambria Math"/>
+            </w:rPr>
+            <m:t>=</m:t>
+          </m:r>
+          <m:d>
+            <m:dPr>
+              <m:begChr m:val="{"/>
+              <m:endChr m:val=""/>
+              <m:ctrlPr>
+                <w:rPr>
+                  <w:rFonts w:ascii="Cambria Math" w:hAnsi="Cambria Math"/>
+                  <w:i/>
+                </w:rPr>
+              </m:ctrlPr>
+            </m:dPr>
+            <m:e>
+              <m:eqArr>
+                <m:eqArrPr>
+                  <m:ctrlPr>
+                    <w:rPr>
+                      <w:rFonts w:ascii="Cambria Math" w:hAnsi="Cambria Math"/>
+                      <w:i/>
+                    </w:rPr>
+                  </m:ctrlPr>
+                </m:eqArrPr>
+                <m:e>
+                  <m:r>
+                    <w:rPr>
+                      <w:rFonts w:ascii="Cambria Math" w:hAnsi="Cambria Math"/>
+                    </w:rPr>
+                    <m:t xml:space="preserve">A,  </m:t>
+                  </m:r>
+                  <m:r>
+                    <m:rPr>
+                      <m:sty m:val="p"/>
+                    </m:rPr>
+                    <w:rPr>
+                      <w:rFonts w:ascii="Cambria Math" w:hAnsi="Cambria Math"/>
+                    </w:rPr>
+                    <m:t>sin⁡</m:t>
+                  </m:r>
+                  <m:r>
+                    <w:rPr>
+                      <w:rFonts w:ascii="Cambria Math" w:hAnsi="Cambria Math"/>
+                    </w:rPr>
+                    <m:t>(HA)</m:t>
+                  </m:r>
+                  <m:r>
+                    <w:rPr>
+                      <w:rFonts w:ascii="Cambria Math" w:hAnsi="Cambria Math"/>
+                    </w:rPr>
+                    <m:t>&lt;0</m:t>
+                  </m:r>
+                </m:e>
+                <m:e>
+                  <m:r>
+                    <w:rPr>
+                      <w:rFonts w:ascii="Cambria Math" w:hAnsi="Cambria Math"/>
+                    </w:rPr>
+                    <m:t>360-A</m:t>
+                  </m:r>
+                  <m:r>
+                    <w:rPr>
+                      <w:rFonts w:ascii="Cambria Math" w:hAnsi="Cambria Math"/>
+                    </w:rPr>
+                    <m:t>,  &amp;</m:t>
+                  </m:r>
+                  <m:r>
+                    <m:rPr>
+                      <m:sty m:val="p"/>
+                    </m:rPr>
+                    <w:rPr>
+                      <w:rFonts w:ascii="Cambria Math" w:hAnsi="Cambria Math"/>
+                    </w:rPr>
+                    <m:t>sin⁡</m:t>
+                  </m:r>
+                  <m:r>
+                    <w:rPr>
+                      <w:rFonts w:ascii="Cambria Math" w:hAnsi="Cambria Math"/>
+                    </w:rPr>
+                    <m:t>(HA)</m:t>
+                  </m:r>
+                  <m:r>
+                    <w:rPr>
+                      <w:rFonts w:ascii="Cambria Math" w:hAnsi="Cambria Math"/>
+                    </w:rPr>
+                    <m:t>≥0</m:t>
+                  </m:r>
+                </m:e>
+              </m:eqArr>
+            </m:e>
+          </m:d>
+        </m:oMath>
+      </m:oMathPara>
     </w:p>
     <w:p/>
-    <w:p/>
     <w:p>
       <w:r>
         <w:t xml:space="preserve">Gudgel Results – </w:t>
@@ -1733,6 +2794,7 @@
     </w:p>
     <w:p>
       <w:r>
+        <w:lastRenderedPageBreak/>
         <w:t xml:space="preserve">Mr. </w:t>
       </w:r>
       <w:proofErr w:type="spellStart"/>
@@ -2268,6 +3330,7 @@
   <w:style w:type="character" w:default="1" w:styleId="DefaultParagraphFont">
     <w:name w:val="Default Paragraph Font"/>
     <w:uiPriority w:val="1"/>
+    <w:semiHidden/>
     <w:unhideWhenUsed/>
   </w:style>
   <w:style w:type="table" w:default="1" w:styleId="TableNormal">
@@ -2360,6 +3423,17 @@
         <w:insideV w:val="single" w:sz="4" w:space="0" w:color="auto"/>
       </w:tblBorders>
     </w:tblPr>
+  </w:style>
+  <w:style w:type="character" w:styleId="Hyperlink">
+    <w:name w:val="Hyperlink"/>
+    <w:basedOn w:val="DefaultParagraphFont"/>
+    <w:uiPriority w:val="99"/>
+    <w:unhideWhenUsed/>
+    <w:rsid w:val="00941DE5"/>
+    <w:rPr>
+      <w:color w:val="0000FF" w:themeColor="hyperlink"/>
+      <w:u w:val="single"/>
+    </w:rPr>
   </w:style>
 </w:styles>
 </file>
@@ -2527,6 +3601,7 @@
   <w:style w:type="character" w:default="1" w:styleId="DefaultParagraphFont">
     <w:name w:val="Default Paragraph Font"/>
     <w:uiPriority w:val="1"/>
+    <w:semiHidden/>
     <w:unhideWhenUsed/>
   </w:style>
   <w:style w:type="table" w:default="1" w:styleId="TableNormal">
@@ -2619,6 +3694,17 @@
         <w:insideV w:val="single" w:sz="4" w:space="0" w:color="auto"/>
       </w:tblBorders>
     </w:tblPr>
+  </w:style>
+  <w:style w:type="character" w:styleId="Hyperlink">
+    <w:name w:val="Hyperlink"/>
+    <w:basedOn w:val="DefaultParagraphFont"/>
+    <w:uiPriority w:val="99"/>
+    <w:unhideWhenUsed/>
+    <w:rsid w:val="00941DE5"/>
+    <w:rPr>
+      <w:color w:val="0000FF" w:themeColor="hyperlink"/>
+      <w:u w:val="single"/>
+    </w:rPr>
   </w:style>
 </w:styles>
 </file>

</xml_diff>